<commit_message>
Update if statement syntax
</commit_message>
<xml_diff>
--- a/docs/Syntax.docx
+++ b/docs/Syntax.docx
@@ -1936,6 +1936,28 @@
               </w:rPr>
               <w:t>condition</w:t>
             </w:r>
+            <w:r>
+              <w:rPr>
+                <w:rFonts w:ascii="Consolas" w:hAnsi="Consolas" w:cs="Arial"/>
+                <w:i/>
+                <w:iCs/>
+                <w:color w:val="E06C75"/>
+                <w:sz w:val="24"/>
+                <w:szCs w:val="24"/>
+                <w:lang w:val="en-US"/>
+              </w:rPr>
+              <w:t xml:space="preserve"> </w:t>
+            </w:r>
+            <w:r>
+              <w:rPr>
+                <w:rFonts w:ascii="Consolas" w:hAnsi="Consolas" w:cs="Arial"/>
+                <w:color w:val="C678DD"/>
+                <w:sz w:val="24"/>
+                <w:szCs w:val="24"/>
+                <w:lang w:val="en-US"/>
+              </w:rPr>
+              <w:t>then</w:t>
+            </w:r>
           </w:p>
         </w:tc>
         <w:tc>
@@ -2071,6 +2093,26 @@
                 <w:lang w:val="en-US"/>
               </w:rPr>
               <w:t>1</w:t>
+            </w:r>
+            <w:r>
+              <w:rPr>
+                <w:rFonts w:ascii="Consolas" w:hAnsi="Consolas" w:cs="Arial"/>
+                <w:color w:val="C99563"/>
+                <w:sz w:val="24"/>
+                <w:szCs w:val="24"/>
+                <w:lang w:val="en-US"/>
+              </w:rPr>
+              <w:t xml:space="preserve"> </w:t>
+            </w:r>
+            <w:r>
+              <w:rPr>
+                <w:rFonts w:ascii="Consolas" w:hAnsi="Consolas" w:cs="Arial"/>
+                <w:color w:val="C678DD"/>
+                <w:sz w:val="24"/>
+                <w:szCs w:val="24"/>
+                <w:lang w:val="en-US"/>
+              </w:rPr>
+              <w:t>then</w:t>
             </w:r>
           </w:p>
         </w:tc>
@@ -2148,6 +2190,28 @@
               </w:rPr>
               <w:t>condition</w:t>
             </w:r>
+            <w:r>
+              <w:rPr>
+                <w:rFonts w:ascii="Consolas" w:hAnsi="Consolas" w:cs="Arial"/>
+                <w:i/>
+                <w:iCs/>
+                <w:color w:val="E06C75"/>
+                <w:sz w:val="24"/>
+                <w:szCs w:val="24"/>
+                <w:lang w:val="en-US"/>
+              </w:rPr>
+              <w:t xml:space="preserve"> </w:t>
+            </w:r>
+            <w:r>
+              <w:rPr>
+                <w:rFonts w:ascii="Consolas" w:hAnsi="Consolas" w:cs="Arial"/>
+                <w:color w:val="C678DD"/>
+                <w:sz w:val="24"/>
+                <w:szCs w:val="24"/>
+                <w:lang w:val="en-US"/>
+              </w:rPr>
+              <w:t>then</w:t>
+            </w:r>
           </w:p>
         </w:tc>
         <w:tc>
@@ -2283,6 +2347,26 @@
                 <w:lang w:val="en-US"/>
               </w:rPr>
               <w:t>2</w:t>
+            </w:r>
+            <w:r>
+              <w:rPr>
+                <w:rFonts w:ascii="Consolas" w:hAnsi="Consolas" w:cs="Arial"/>
+                <w:color w:val="C99563"/>
+                <w:sz w:val="24"/>
+                <w:szCs w:val="24"/>
+                <w:lang w:val="en-US"/>
+              </w:rPr>
+              <w:t xml:space="preserve"> </w:t>
+            </w:r>
+            <w:r>
+              <w:rPr>
+                <w:rFonts w:ascii="Consolas" w:hAnsi="Consolas" w:cs="Arial"/>
+                <w:color w:val="C678DD"/>
+                <w:sz w:val="24"/>
+                <w:szCs w:val="24"/>
+                <w:lang w:val="en-US"/>
+              </w:rPr>
+              <w:t>then</w:t>
             </w:r>
           </w:p>
         </w:tc>

</xml_diff>

<commit_message>
Add "loop for" syntax
</commit_message>
<xml_diff>
--- a/docs/Syntax.docx
+++ b/docs/Syntax.docx
@@ -1,6 +1,6 @@
 
 <file path=word/document.xml><?xml version="1.0" encoding="utf-8"?>
-<w:document xmlns:wpc="http://schemas.microsoft.com/office/word/2010/wordprocessingCanvas" xmlns:cx="http://schemas.microsoft.com/office/drawing/2014/chartex" xmlns:cx1="http://schemas.microsoft.com/office/drawing/2015/9/8/chartex" xmlns:cx2="http://schemas.microsoft.com/office/drawing/2015/10/21/chartex" xmlns:cx3="http://schemas.microsoft.com/office/drawing/2016/5/9/chartex" xmlns:cx4="http://schemas.microsoft.com/office/drawing/2016/5/10/chartex" xmlns:cx5="http://schemas.microsoft.com/office/drawing/2016/5/11/chartex" xmlns:cx6="http://schemas.microsoft.com/office/drawing/2016/5/12/chartex" xmlns:cx7="http://schemas.microsoft.com/office/drawing/2016/5/13/chartex" xmlns:cx8="http://schemas.microsoft.com/office/drawing/2016/5/14/chartex" xmlns:mc="http://schemas.openxmlformats.org/markup-compatibility/2006" xmlns:aink="http://schemas.microsoft.com/office/drawing/2016/ink" xmlns:am3d="http://schemas.microsoft.com/office/drawing/2017/model3d" xmlns:o="urn:schemas-microsoft-com:office:office" xmlns:oel="http://schemas.microsoft.com/office/2019/extlst" xmlns:r="http://schemas.openxmlformats.org/officeDocument/2006/relationships" xmlns:m="http://schemas.openxmlformats.org/officeDocument/2006/math" xmlns:v="urn:schemas-microsoft-com:vml" xmlns:wp14="http://schemas.microsoft.com/office/word/2010/wordprocessingDrawing" xmlns:wp="http://schemas.openxmlformats.org/drawingml/2006/wordprocessingDrawing" xmlns:w10="urn:schemas-microsoft-com:office:word" xmlns:w="http://schemas.openxmlformats.org/wordprocessingml/2006/main" xmlns:w14="http://schemas.microsoft.com/office/word/2010/wordml" xmlns:w15="http://schemas.microsoft.com/office/word/2012/wordml" xmlns:w16cex="http://schemas.microsoft.com/office/word/2018/wordml/cex" xmlns:w16cid="http://schemas.microsoft.com/office/word/2016/wordml/cid" xmlns:w16="http://schemas.microsoft.com/office/word/2018/wordml" xmlns:w16sdtdh="http://schemas.microsoft.com/office/word/2020/wordml/sdtdatahash" xmlns:w16se="http://schemas.microsoft.com/office/word/2015/wordml/symex" xmlns:wpg="http://schemas.microsoft.com/office/word/2010/wordprocessingGroup" xmlns:wpi="http://schemas.microsoft.com/office/word/2010/wordprocessingInk" xmlns:wne="http://schemas.microsoft.com/office/word/2006/wordml" xmlns:wps="http://schemas.microsoft.com/office/word/2010/wordprocessingShape" mc:Ignorable="w14 w15 w16se w16cid w16 w16cex w16sdtdh wp14">
+<w:document xmlns:wpc="http://schemas.microsoft.com/office/word/2010/wordprocessingCanvas" xmlns:cx="http://schemas.microsoft.com/office/drawing/2014/chartex" xmlns:cx1="http://schemas.microsoft.com/office/drawing/2015/9/8/chartex" xmlns:cx2="http://schemas.microsoft.com/office/drawing/2015/10/21/chartex" xmlns:cx3="http://schemas.microsoft.com/office/drawing/2016/5/9/chartex" xmlns:cx4="http://schemas.microsoft.com/office/drawing/2016/5/10/chartex" xmlns:cx5="http://schemas.microsoft.com/office/drawing/2016/5/11/chartex" xmlns:cx6="http://schemas.microsoft.com/office/drawing/2016/5/12/chartex" xmlns:cx7="http://schemas.microsoft.com/office/drawing/2016/5/13/chartex" xmlns:cx8="http://schemas.microsoft.com/office/drawing/2016/5/14/chartex" xmlns:mc="http://schemas.openxmlformats.org/markup-compatibility/2006" xmlns:aink="http://schemas.microsoft.com/office/drawing/2016/ink" xmlns:am3d="http://schemas.microsoft.com/office/drawing/2017/model3d" xmlns:o="urn:schemas-microsoft-com:office:office" xmlns:oel="http://schemas.microsoft.com/office/2019/extlst" xmlns:r="http://schemas.openxmlformats.org/officeDocument/2006/relationships" xmlns:m="http://schemas.openxmlformats.org/officeDocument/2006/math" xmlns:v="urn:schemas-microsoft-com:vml" xmlns:wp14="http://schemas.microsoft.com/office/word/2010/wordprocessingDrawing" xmlns:wp="http://schemas.openxmlformats.org/drawingml/2006/wordprocessingDrawing" xmlns:w10="urn:schemas-microsoft-com:office:word" xmlns:w="http://schemas.openxmlformats.org/wordprocessingml/2006/main" xmlns:w14="http://schemas.microsoft.com/office/word/2010/wordml" xmlns:w15="http://schemas.microsoft.com/office/word/2012/wordml" xmlns:w16cex="http://schemas.microsoft.com/office/word/2018/wordml/cex" xmlns:w16cid="http://schemas.microsoft.com/office/word/2016/wordml/cid" xmlns:w16="http://schemas.microsoft.com/office/word/2018/wordml" xmlns:w16du="http://schemas.microsoft.com/office/word/2023/wordml/word16du" xmlns:w16sdtdh="http://schemas.microsoft.com/office/word/2020/wordml/sdtdatahash" xmlns:w16se="http://schemas.microsoft.com/office/word/2015/wordml/symex" xmlns:wpg="http://schemas.microsoft.com/office/word/2010/wordprocessingGroup" xmlns:wpi="http://schemas.microsoft.com/office/word/2010/wordprocessingInk" xmlns:wne="http://schemas.microsoft.com/office/word/2006/wordml" xmlns:wps="http://schemas.microsoft.com/office/word/2010/wordprocessingShape" mc:Ignorable="w14 w15 w16se w16cid w16 w16cex w16sdtdh wp14">
   <w:background w:color="8198B1"/>
   <w:body>
     <w:p>
@@ -1384,7 +1384,6 @@
               </w:rPr>
               <w:t xml:space="preserve"> </w:t>
             </w:r>
-            <w:proofErr w:type="gramStart"/>
             <w:r>
               <w:rPr>
                 <w:rFonts w:ascii="Consolas" w:hAnsi="Consolas" w:cs="Arial"/>
@@ -1395,7 +1394,6 @@
               </w:rPr>
               <w:t>b</w:t>
             </w:r>
-            <w:proofErr w:type="gramEnd"/>
           </w:p>
           <w:p>
             <w:pPr>
@@ -3358,12 +3356,13 @@
       </w:tr>
       <w:tr>
         <w:trPr>
-          <w:trHeight w:val="283"/>
+          <w:trHeight w:val="806"/>
           <w:jc w:val="center"/>
         </w:trPr>
         <w:tc>
           <w:tcPr>
             <w:tcW w:w="1838" w:type="dxa"/>
+            <w:vMerge w:val="restart"/>
             <w:shd w:val="clear" w:color="auto" w:fill="282A3A"/>
           </w:tcPr>
           <w:p>
@@ -3526,6 +3525,7 @@
         <w:tc>
           <w:tcPr>
             <w:tcW w:w="3260" w:type="dxa"/>
+            <w:vMerge w:val="restart"/>
             <w:shd w:val="clear" w:color="auto" w:fill="282A3A"/>
           </w:tcPr>
           <w:p>
@@ -3587,17 +3587,7 @@
                 <w:szCs w:val="24"/>
                 <w:lang w:val="en-US"/>
               </w:rPr>
-              <w:t xml:space="preserve"> of </w:t>
-            </w:r>
-            <w:r>
-              <w:rPr>
-                <w:rFonts w:ascii="Consolas" w:hAnsi="Consolas" w:cs="Arial"/>
-                <w:color w:val="8198B1"/>
-                <w:sz w:val="24"/>
-                <w:szCs w:val="24"/>
-                <w:lang w:val="en-US"/>
-              </w:rPr>
-              <w:t xml:space="preserve">the </w:t>
+              <w:t xml:space="preserve"> of the </w:t>
             </w:r>
             <w:r>
               <w:rPr>
@@ -3676,6 +3666,290 @@
                 <w:lang w:val="en-US"/>
               </w:rPr>
               <w:t xml:space="preserve">loop </w:t>
+            </w:r>
+            <w:r>
+              <w:rPr>
+                <w:rFonts w:ascii="Consolas" w:hAnsi="Consolas" w:cs="Arial"/>
+                <w:color w:val="E06C75"/>
+                <w:sz w:val="24"/>
+                <w:szCs w:val="24"/>
+                <w:lang w:val="en-US"/>
+              </w:rPr>
+              <w:t>a</w:t>
+            </w:r>
+            <w:r>
+              <w:rPr>
+                <w:rFonts w:ascii="Consolas" w:hAnsi="Consolas" w:cs="Arial"/>
+                <w:color w:val="C678DD"/>
+                <w:sz w:val="24"/>
+                <w:szCs w:val="24"/>
+                <w:lang w:val="en-US"/>
+              </w:rPr>
+              <w:t xml:space="preserve"> from </w:t>
+            </w:r>
+            <w:r>
+              <w:rPr>
+                <w:rFonts w:ascii="Consolas" w:hAnsi="Consolas" w:cs="Arial"/>
+                <w:color w:val="C99563"/>
+                <w:sz w:val="24"/>
+                <w:szCs w:val="24"/>
+                <w:lang w:val="en-US"/>
+              </w:rPr>
+              <w:t>1</w:t>
+            </w:r>
+            <w:r>
+              <w:rPr>
+                <w:rFonts w:ascii="Consolas" w:hAnsi="Consolas" w:cs="Arial"/>
+                <w:color w:val="C678DD"/>
+                <w:sz w:val="24"/>
+                <w:szCs w:val="24"/>
+                <w:lang w:val="en-US"/>
+              </w:rPr>
+              <w:t xml:space="preserve"> to </w:t>
+            </w:r>
+            <w:r>
+              <w:rPr>
+                <w:rFonts w:ascii="Consolas" w:hAnsi="Consolas" w:cs="Arial"/>
+                <w:color w:val="C99563"/>
+                <w:sz w:val="24"/>
+                <w:szCs w:val="24"/>
+                <w:lang w:val="en-US"/>
+              </w:rPr>
+              <w:t>5</w:t>
+            </w:r>
+          </w:p>
+        </w:tc>
+      </w:tr>
+      <w:tr>
+        <w:trPr>
+          <w:trHeight w:val="805"/>
+          <w:jc w:val="center"/>
+        </w:trPr>
+        <w:tc>
+          <w:tcPr>
+            <w:tcW w:w="1838" w:type="dxa"/>
+            <w:vMerge/>
+            <w:shd w:val="clear" w:color="auto" w:fill="282A3A"/>
+          </w:tcPr>
+          <w:p>
+            <w:pPr>
+              <w:jc w:val="center"/>
+              <w:rPr>
+                <w:rFonts w:ascii="Consolas" w:hAnsi="Consolas" w:cs="Arial"/>
+                <w:color w:val="C678DD"/>
+                <w:sz w:val="24"/>
+                <w:szCs w:val="24"/>
+                <w:lang w:val="en-US"/>
+              </w:rPr>
+            </w:pPr>
+          </w:p>
+        </w:tc>
+        <w:tc>
+          <w:tcPr>
+            <w:tcW w:w="3544" w:type="dxa"/>
+            <w:shd w:val="clear" w:color="auto" w:fill="282A3A"/>
+          </w:tcPr>
+          <w:p>
+            <w:pPr>
+              <w:jc w:val="center"/>
+              <w:rPr>
+                <w:rFonts w:ascii="Consolas" w:hAnsi="Consolas" w:cs="Arial"/>
+                <w:color w:val="C678DD"/>
+                <w:sz w:val="24"/>
+                <w:szCs w:val="24"/>
+                <w:lang w:val="en-US"/>
+              </w:rPr>
+            </w:pPr>
+            <w:r>
+              <w:rPr>
+                <w:rFonts w:ascii="Consolas" w:hAnsi="Consolas" w:cs="Arial"/>
+                <w:color w:val="C678DD"/>
+                <w:sz w:val="24"/>
+                <w:szCs w:val="24"/>
+                <w:lang w:val="en-US"/>
+              </w:rPr>
+              <w:t>loop</w:t>
+            </w:r>
+            <w:r>
+              <w:rPr>
+                <w:rFonts w:ascii="Consolas" w:hAnsi="Consolas" w:cs="Arial"/>
+                <w:color w:val="C678DD"/>
+                <w:sz w:val="24"/>
+                <w:szCs w:val="24"/>
+                <w:lang w:val="en-US"/>
+              </w:rPr>
+              <w:t xml:space="preserve"> for</w:t>
+            </w:r>
+            <w:r>
+              <w:rPr>
+                <w:rFonts w:ascii="Consolas" w:hAnsi="Consolas" w:cs="Arial"/>
+                <w:color w:val="C678DD"/>
+                <w:sz w:val="24"/>
+                <w:szCs w:val="24"/>
+                <w:lang w:val="en-US"/>
+              </w:rPr>
+              <w:t xml:space="preserve"> </w:t>
+            </w:r>
+            <w:r>
+              <w:rPr>
+                <w:rFonts w:ascii="Consolas" w:hAnsi="Consolas" w:cs="Arial"/>
+                <w:i/>
+                <w:iCs/>
+                <w:color w:val="E06C75"/>
+                <w:sz w:val="24"/>
+                <w:szCs w:val="24"/>
+                <w:lang w:val="en-US"/>
+              </w:rPr>
+              <w:t>variable</w:t>
+            </w:r>
+            <w:r>
+              <w:rPr>
+                <w:rFonts w:ascii="Consolas" w:hAnsi="Consolas" w:cs="Arial"/>
+                <w:i/>
+                <w:iCs/>
+                <w:color w:val="C678DD"/>
+                <w:sz w:val="24"/>
+                <w:szCs w:val="24"/>
+                <w:lang w:val="en-US"/>
+              </w:rPr>
+              <w:t xml:space="preserve"> </w:t>
+            </w:r>
+            <w:r>
+              <w:rPr>
+                <w:rFonts w:ascii="Consolas" w:hAnsi="Consolas" w:cs="Arial"/>
+                <w:color w:val="C678DD"/>
+                <w:sz w:val="24"/>
+                <w:szCs w:val="24"/>
+                <w:lang w:val="en-US"/>
+              </w:rPr>
+              <w:t xml:space="preserve">from </w:t>
+            </w:r>
+            <w:r>
+              <w:rPr>
+                <w:rFonts w:ascii="Consolas" w:hAnsi="Consolas" w:cs="Arial"/>
+                <w:i/>
+                <w:iCs/>
+                <w:color w:val="C99563"/>
+                <w:sz w:val="24"/>
+                <w:szCs w:val="24"/>
+                <w:lang w:val="en-US"/>
+              </w:rPr>
+              <w:t>start</w:t>
+            </w:r>
+            <w:r>
+              <w:rPr>
+                <w:rFonts w:ascii="Consolas" w:hAnsi="Consolas" w:cs="Arial"/>
+                <w:i/>
+                <w:iCs/>
+                <w:color w:val="C678DD"/>
+                <w:sz w:val="24"/>
+                <w:szCs w:val="24"/>
+                <w:lang w:val="en-US"/>
+              </w:rPr>
+              <w:t xml:space="preserve"> </w:t>
+            </w:r>
+            <w:r>
+              <w:rPr>
+                <w:rFonts w:ascii="Consolas" w:hAnsi="Consolas" w:cs="Arial"/>
+                <w:i/>
+                <w:iCs/>
+                <w:color w:val="C99563"/>
+                <w:sz w:val="24"/>
+                <w:szCs w:val="24"/>
+                <w:lang w:val="en-US"/>
+              </w:rPr>
+              <w:t>value</w:t>
+            </w:r>
+            <w:r>
+              <w:rPr>
+                <w:rFonts w:ascii="Consolas" w:hAnsi="Consolas" w:cs="Arial"/>
+                <w:i/>
+                <w:iCs/>
+                <w:color w:val="C678DD"/>
+                <w:sz w:val="24"/>
+                <w:szCs w:val="24"/>
+                <w:lang w:val="en-US"/>
+              </w:rPr>
+              <w:t xml:space="preserve"> </w:t>
+            </w:r>
+            <w:r>
+              <w:rPr>
+                <w:rFonts w:ascii="Consolas" w:hAnsi="Consolas" w:cs="Arial"/>
+                <w:color w:val="C678DD"/>
+                <w:sz w:val="24"/>
+                <w:szCs w:val="24"/>
+                <w:lang w:val="en-US"/>
+              </w:rPr>
+              <w:t xml:space="preserve">to </w:t>
+            </w:r>
+            <w:r>
+              <w:rPr>
+                <w:rFonts w:ascii="Consolas" w:hAnsi="Consolas" w:cs="Arial"/>
+                <w:i/>
+                <w:iCs/>
+                <w:color w:val="C99563"/>
+                <w:sz w:val="24"/>
+                <w:szCs w:val="24"/>
+                <w:lang w:val="en-US"/>
+              </w:rPr>
+              <w:t>end value</w:t>
+            </w:r>
+          </w:p>
+        </w:tc>
+        <w:tc>
+          <w:tcPr>
+            <w:tcW w:w="3260" w:type="dxa"/>
+            <w:vMerge/>
+            <w:shd w:val="clear" w:color="auto" w:fill="282A3A"/>
+          </w:tcPr>
+          <w:p>
+            <w:pPr>
+              <w:jc w:val="center"/>
+              <w:rPr>
+                <w:rFonts w:ascii="Consolas" w:hAnsi="Consolas" w:cs="Arial"/>
+                <w:color w:val="8198B1"/>
+                <w:sz w:val="24"/>
+                <w:szCs w:val="24"/>
+                <w:lang w:val="en-US"/>
+              </w:rPr>
+            </w:pPr>
+          </w:p>
+        </w:tc>
+        <w:tc>
+          <w:tcPr>
+            <w:tcW w:w="2557" w:type="dxa"/>
+            <w:shd w:val="clear" w:color="auto" w:fill="282A3A"/>
+          </w:tcPr>
+          <w:p>
+            <w:pPr>
+              <w:jc w:val="center"/>
+              <w:rPr>
+                <w:rFonts w:ascii="Consolas" w:hAnsi="Consolas" w:cs="Arial"/>
+                <w:color w:val="C678DD"/>
+                <w:sz w:val="24"/>
+                <w:szCs w:val="24"/>
+                <w:lang w:val="en-US"/>
+              </w:rPr>
+            </w:pPr>
+            <w:r>
+              <w:rPr>
+                <w:rFonts w:ascii="Consolas" w:hAnsi="Consolas" w:cs="Arial"/>
+                <w:color w:val="C678DD"/>
+                <w:sz w:val="24"/>
+                <w:szCs w:val="24"/>
+                <w:lang w:val="en-US"/>
+              </w:rPr>
+              <w:t xml:space="preserve">loop </w:t>
+            </w:r>
+            <w:r>
+              <w:rPr>
+                <w:rFonts w:ascii="Consolas" w:hAnsi="Consolas" w:cs="Arial"/>
+                <w:color w:val="C678DD"/>
+                <w:sz w:val="24"/>
+                <w:szCs w:val="24"/>
+                <w:lang w:val="en-US"/>
+              </w:rPr>
+              <w:t xml:space="preserve">for </w:t>
             </w:r>
             <w:r>
               <w:rPr>
@@ -3883,9 +4157,10 @@
     </w:p>
     <w:p>
       <w:pPr>
+        <w:jc w:val="center"/>
         <w:rPr>
           <w:rFonts w:ascii="Consolas" w:hAnsi="Consolas" w:cs="Arial"/>
-          <w:color w:val="8198B1"/>
+          <w:color w:val="282A3A"/>
           <w:sz w:val="32"/>
           <w:szCs w:val="32"/>
           <w:u w:val="single"/>
@@ -3903,19 +4178,6 @@
         </w:rPr>
         <w:br w:type="page"/>
       </w:r>
-    </w:p>
-    <w:p>
-      <w:pPr>
-        <w:jc w:val="center"/>
-        <w:rPr>
-          <w:rFonts w:ascii="Consolas" w:hAnsi="Consolas" w:cs="Arial"/>
-          <w:color w:val="282A3A"/>
-          <w:sz w:val="32"/>
-          <w:szCs w:val="32"/>
-          <w:u w:val="single"/>
-          <w:lang w:val="en-US"/>
-        </w:rPr>
-      </w:pPr>
       <w:r>
         <w:rPr>
           <w:rFonts w:ascii="Consolas" w:hAnsi="Consolas" w:cs="Arial"/>
@@ -6030,7 +6292,6 @@
                 <w:lang w:val="en-US"/>
               </w:rPr>
             </w:pPr>
-            <w:proofErr w:type="spellStart"/>
             <w:r>
               <w:rPr>
                 <w:rFonts w:ascii="Consolas" w:hAnsi="Consolas" w:cs="Arial"/>
@@ -6041,7 +6302,6 @@
               </w:rPr>
               <w:t>Xor</w:t>
             </w:r>
-            <w:proofErr w:type="spellEnd"/>
           </w:p>
         </w:tc>
         <w:tc>
@@ -11954,7 +12214,6 @@
                 <w:lang w:val="en-US"/>
               </w:rPr>
             </w:pPr>
-            <w:proofErr w:type="spellStart"/>
             <w:r>
               <w:rPr>
                 <w:rFonts w:ascii="Consolas" w:hAnsi="Consolas" w:cs="Arial"/>
@@ -11987,7 +12246,6 @@
               </w:rPr>
               <w:t>size</w:t>
             </w:r>
-            <w:proofErr w:type="spellEnd"/>
             <w:r>
               <w:rPr>
                 <w:rFonts w:ascii="Consolas" w:hAnsi="Consolas" w:cs="Arial"/>
@@ -12114,7 +12372,6 @@
                 <w:lang w:val="en-US"/>
               </w:rPr>
             </w:pPr>
-            <w:proofErr w:type="spellStart"/>
             <w:r>
               <w:rPr>
                 <w:rFonts w:ascii="Consolas" w:hAnsi="Consolas" w:cs="Arial"/>
@@ -12145,7 +12402,6 @@
               </w:rPr>
               <w:t>size</w:t>
             </w:r>
-            <w:proofErr w:type="spellEnd"/>
             <w:r>
               <w:rPr>
                 <w:rFonts w:ascii="Consolas" w:hAnsi="Consolas" w:cs="Arial"/>
@@ -14774,7 +15030,6 @@
                 <w:lang w:val="en-US"/>
               </w:rPr>
             </w:pPr>
-            <w:proofErr w:type="spellStart"/>
             <w:r>
               <w:rPr>
                 <w:rFonts w:ascii="Consolas" w:hAnsi="Consolas" w:cs="Arial"/>
@@ -14807,7 +15062,6 @@
               </w:rPr>
               <w:t>addItem</w:t>
             </w:r>
-            <w:proofErr w:type="spellEnd"/>
             <w:r>
               <w:rPr>
                 <w:rFonts w:ascii="Consolas" w:hAnsi="Consolas" w:cs="Arial"/>
@@ -14946,7 +15200,6 @@
                 <w:lang w:val="en-US"/>
               </w:rPr>
             </w:pPr>
-            <w:proofErr w:type="spellStart"/>
             <w:r>
               <w:rPr>
                 <w:rFonts w:ascii="Consolas" w:hAnsi="Consolas" w:cs="Arial"/>
@@ -14977,7 +15230,6 @@
               </w:rPr>
               <w:t>addItem</w:t>
             </w:r>
-            <w:proofErr w:type="spellEnd"/>
             <w:r>
               <w:rPr>
                 <w:rFonts w:ascii="Consolas" w:hAnsi="Consolas" w:cs="Arial"/>
@@ -15062,7 +15314,6 @@
                 <w:lang w:val="en-US"/>
               </w:rPr>
             </w:pPr>
-            <w:proofErr w:type="spellStart"/>
             <w:r>
               <w:rPr>
                 <w:rFonts w:ascii="Consolas" w:hAnsi="Consolas" w:cs="Arial"/>
@@ -15095,7 +15346,6 @@
               </w:rPr>
               <w:t>getNext</w:t>
             </w:r>
-            <w:proofErr w:type="spellEnd"/>
             <w:r>
               <w:rPr>
                 <w:rFonts w:ascii="Consolas" w:hAnsi="Consolas" w:cs="Arial"/>
@@ -15192,7 +15442,6 @@
                 <w:lang w:val="en-US"/>
               </w:rPr>
             </w:pPr>
-            <w:proofErr w:type="spellStart"/>
             <w:r>
               <w:rPr>
                 <w:rFonts w:ascii="Consolas" w:hAnsi="Consolas" w:cs="Arial"/>
@@ -15223,7 +15472,6 @@
               </w:rPr>
               <w:t>getNext</w:t>
             </w:r>
-            <w:proofErr w:type="spellEnd"/>
             <w:r>
               <w:rPr>
                 <w:rFonts w:ascii="Consolas" w:hAnsi="Consolas" w:cs="Arial"/>
@@ -15286,7 +15534,6 @@
                 <w:lang w:val="en-US"/>
               </w:rPr>
             </w:pPr>
-            <w:proofErr w:type="spellStart"/>
             <w:r>
               <w:rPr>
                 <w:rFonts w:ascii="Consolas" w:hAnsi="Consolas" w:cs="Arial"/>
@@ -15319,7 +15566,6 @@
               </w:rPr>
               <w:t>resetNext</w:t>
             </w:r>
-            <w:proofErr w:type="spellEnd"/>
             <w:r>
               <w:rPr>
                 <w:rFonts w:ascii="Consolas" w:hAnsi="Consolas" w:cs="Arial"/>
@@ -15406,7 +15652,6 @@
                 <w:lang w:val="en-US"/>
               </w:rPr>
             </w:pPr>
-            <w:proofErr w:type="spellStart"/>
             <w:r>
               <w:rPr>
                 <w:rFonts w:ascii="Consolas" w:hAnsi="Consolas" w:cs="Arial"/>
@@ -15437,7 +15682,6 @@
               </w:rPr>
               <w:t>resetNext</w:t>
             </w:r>
-            <w:proofErr w:type="spellEnd"/>
             <w:r>
               <w:rPr>
                 <w:rFonts w:ascii="Consolas" w:hAnsi="Consolas" w:cs="Arial"/>
@@ -15502,7 +15746,6 @@
                 <w:lang w:val="en-US"/>
               </w:rPr>
             </w:pPr>
-            <w:proofErr w:type="spellStart"/>
             <w:r>
               <w:rPr>
                 <w:rFonts w:ascii="Consolas" w:hAnsi="Consolas" w:cs="Arial"/>
@@ -15535,7 +15778,6 @@
               </w:rPr>
               <w:t>hasNext</w:t>
             </w:r>
-            <w:proofErr w:type="spellEnd"/>
             <w:r>
               <w:rPr>
                 <w:rFonts w:ascii="Consolas" w:hAnsi="Consolas" w:cs="Arial"/>
@@ -15622,7 +15864,6 @@
                 <w:lang w:val="en-US"/>
               </w:rPr>
             </w:pPr>
-            <w:proofErr w:type="spellStart"/>
             <w:r>
               <w:rPr>
                 <w:rFonts w:ascii="Consolas" w:hAnsi="Consolas" w:cs="Arial"/>
@@ -15653,7 +15894,6 @@
               </w:rPr>
               <w:t>hasNext</w:t>
             </w:r>
-            <w:proofErr w:type="spellEnd"/>
             <w:r>
               <w:rPr>
                 <w:rFonts w:ascii="Consolas" w:hAnsi="Consolas" w:cs="Arial"/>
@@ -15718,7 +15958,6 @@
                 <w:lang w:val="en-US"/>
               </w:rPr>
             </w:pPr>
-            <w:proofErr w:type="spellStart"/>
             <w:r>
               <w:rPr>
                 <w:rFonts w:ascii="Consolas" w:hAnsi="Consolas" w:cs="Arial"/>
@@ -15751,7 +15990,6 @@
               </w:rPr>
               <w:t>isEmpty</w:t>
             </w:r>
-            <w:proofErr w:type="spellEnd"/>
             <w:r>
               <w:rPr>
                 <w:rFonts w:ascii="Consolas" w:hAnsi="Consolas" w:cs="Arial"/>
@@ -15838,7 +16076,6 @@
                 <w:lang w:val="en-US"/>
               </w:rPr>
             </w:pPr>
-            <w:proofErr w:type="spellStart"/>
             <w:r>
               <w:rPr>
                 <w:rFonts w:ascii="Consolas" w:hAnsi="Consolas" w:cs="Arial"/>
@@ -15869,7 +16106,6 @@
               </w:rPr>
               <w:t>isEmpty</w:t>
             </w:r>
-            <w:proofErr w:type="spellEnd"/>
             <w:r>
               <w:rPr>
                 <w:rFonts w:ascii="Consolas" w:hAnsi="Consolas" w:cs="Arial"/>
@@ -15954,7 +16190,6 @@
                 <w:lang w:val="en-US"/>
               </w:rPr>
             </w:pPr>
-            <w:proofErr w:type="spellStart"/>
             <w:r>
               <w:rPr>
                 <w:rFonts w:ascii="Consolas" w:hAnsi="Consolas" w:cs="Arial"/>
@@ -15987,7 +16222,6 @@
               </w:rPr>
               <w:t>size</w:t>
             </w:r>
-            <w:proofErr w:type="spellEnd"/>
             <w:r>
               <w:rPr>
                 <w:rFonts w:ascii="Consolas" w:hAnsi="Consolas" w:cs="Arial"/>
@@ -16114,7 +16348,6 @@
                 <w:lang w:val="en-US"/>
               </w:rPr>
             </w:pPr>
-            <w:proofErr w:type="spellStart"/>
             <w:r>
               <w:rPr>
                 <w:rFonts w:ascii="Consolas" w:hAnsi="Consolas" w:cs="Arial"/>
@@ -16145,7 +16378,6 @@
               </w:rPr>
               <w:t>size</w:t>
             </w:r>
-            <w:proofErr w:type="spellEnd"/>
             <w:r>
               <w:rPr>
                 <w:rFonts w:ascii="Consolas" w:hAnsi="Consolas" w:cs="Arial"/>
@@ -16646,7 +16878,6 @@
                 <w:lang w:val="en-US"/>
               </w:rPr>
             </w:pPr>
-            <w:proofErr w:type="spellStart"/>
             <w:r>
               <w:rPr>
                 <w:rFonts w:ascii="Consolas" w:hAnsi="Consolas" w:cs="Arial"/>
@@ -16679,7 +16910,6 @@
               </w:rPr>
               <w:t>push</w:t>
             </w:r>
-            <w:proofErr w:type="spellEnd"/>
             <w:r>
               <w:rPr>
                 <w:rFonts w:ascii="Consolas" w:hAnsi="Consolas" w:cs="Arial"/>
@@ -16798,7 +17028,6 @@
                 <w:lang w:val="en-US"/>
               </w:rPr>
             </w:pPr>
-            <w:proofErr w:type="spellStart"/>
             <w:r>
               <w:rPr>
                 <w:rFonts w:ascii="Consolas" w:hAnsi="Consolas" w:cs="Arial"/>
@@ -16829,7 +17058,6 @@
               </w:rPr>
               <w:t>push</w:t>
             </w:r>
-            <w:proofErr w:type="spellEnd"/>
             <w:r>
               <w:rPr>
                 <w:rFonts w:ascii="Consolas" w:hAnsi="Consolas" w:cs="Arial"/>
@@ -16914,7 +17142,6 @@
                 <w:lang w:val="en-US"/>
               </w:rPr>
             </w:pPr>
-            <w:proofErr w:type="spellStart"/>
             <w:r>
               <w:rPr>
                 <w:rFonts w:ascii="Consolas" w:hAnsi="Consolas" w:cs="Arial"/>
@@ -16947,7 +17174,6 @@
               </w:rPr>
               <w:t>pop</w:t>
             </w:r>
-            <w:proofErr w:type="spellEnd"/>
             <w:r>
               <w:rPr>
                 <w:rFonts w:ascii="Consolas" w:hAnsi="Consolas" w:cs="Arial"/>
@@ -17044,7 +17270,6 @@
                 <w:lang w:val="en-US"/>
               </w:rPr>
             </w:pPr>
-            <w:proofErr w:type="spellStart"/>
             <w:r>
               <w:rPr>
                 <w:rFonts w:ascii="Consolas" w:hAnsi="Consolas" w:cs="Arial"/>
@@ -17075,7 +17300,6 @@
               </w:rPr>
               <w:t>pop</w:t>
             </w:r>
-            <w:proofErr w:type="spellEnd"/>
             <w:r>
               <w:rPr>
                 <w:rFonts w:ascii="Consolas" w:hAnsi="Consolas" w:cs="Arial"/>
@@ -17140,7 +17364,6 @@
                 <w:lang w:val="en-US"/>
               </w:rPr>
             </w:pPr>
-            <w:proofErr w:type="spellStart"/>
             <w:r>
               <w:rPr>
                 <w:rFonts w:ascii="Consolas" w:hAnsi="Consolas" w:cs="Arial"/>
@@ -17173,7 +17396,6 @@
               </w:rPr>
               <w:t>isEmpty</w:t>
             </w:r>
-            <w:proofErr w:type="spellEnd"/>
             <w:r>
               <w:rPr>
                 <w:rFonts w:ascii="Consolas" w:hAnsi="Consolas" w:cs="Arial"/>
@@ -17260,7 +17482,6 @@
                 <w:lang w:val="en-US"/>
               </w:rPr>
             </w:pPr>
-            <w:proofErr w:type="spellStart"/>
             <w:r>
               <w:rPr>
                 <w:rFonts w:ascii="Consolas" w:hAnsi="Consolas" w:cs="Arial"/>
@@ -17291,7 +17512,6 @@
               </w:rPr>
               <w:t>isEmpty</w:t>
             </w:r>
-            <w:proofErr w:type="spellEnd"/>
             <w:r>
               <w:rPr>
                 <w:rFonts w:ascii="Consolas" w:hAnsi="Consolas" w:cs="Arial"/>
@@ -17376,7 +17596,6 @@
                 <w:lang w:val="en-US"/>
               </w:rPr>
             </w:pPr>
-            <w:proofErr w:type="spellStart"/>
             <w:r>
               <w:rPr>
                 <w:rFonts w:ascii="Consolas" w:hAnsi="Consolas" w:cs="Arial"/>
@@ -17409,7 +17628,6 @@
               </w:rPr>
               <w:t>size</w:t>
             </w:r>
-            <w:proofErr w:type="spellEnd"/>
             <w:r>
               <w:rPr>
                 <w:rFonts w:ascii="Consolas" w:hAnsi="Consolas" w:cs="Arial"/>
@@ -17526,7 +17744,6 @@
                 <w:lang w:val="en-US"/>
               </w:rPr>
             </w:pPr>
-            <w:proofErr w:type="spellStart"/>
             <w:r>
               <w:rPr>
                 <w:rFonts w:ascii="Consolas" w:hAnsi="Consolas" w:cs="Arial"/>
@@ -17557,7 +17774,6 @@
               </w:rPr>
               <w:t>size</w:t>
             </w:r>
-            <w:proofErr w:type="spellEnd"/>
             <w:r>
               <w:rPr>
                 <w:rFonts w:ascii="Consolas" w:hAnsi="Consolas" w:cs="Arial"/>
@@ -18068,7 +18284,6 @@
                 <w:lang w:val="en-US"/>
               </w:rPr>
             </w:pPr>
-            <w:proofErr w:type="spellStart"/>
             <w:r>
               <w:rPr>
                 <w:rFonts w:ascii="Consolas" w:hAnsi="Consolas" w:cs="Arial"/>
@@ -18101,7 +18316,6 @@
               </w:rPr>
               <w:t>enqueue</w:t>
             </w:r>
-            <w:proofErr w:type="spellEnd"/>
             <w:r>
               <w:rPr>
                 <w:rFonts w:ascii="Consolas" w:hAnsi="Consolas" w:cs="Arial"/>
@@ -18220,7 +18434,6 @@
                 <w:lang w:val="en-US"/>
               </w:rPr>
             </w:pPr>
-            <w:proofErr w:type="spellStart"/>
             <w:r>
               <w:rPr>
                 <w:rFonts w:ascii="Consolas" w:hAnsi="Consolas" w:cs="Arial"/>
@@ -18251,7 +18464,6 @@
               </w:rPr>
               <w:t>enqueue</w:t>
             </w:r>
-            <w:proofErr w:type="spellEnd"/>
             <w:r>
               <w:rPr>
                 <w:rFonts w:ascii="Consolas" w:hAnsi="Consolas" w:cs="Arial"/>
@@ -18336,7 +18548,6 @@
                 <w:lang w:val="en-US"/>
               </w:rPr>
             </w:pPr>
-            <w:proofErr w:type="spellStart"/>
             <w:r>
               <w:rPr>
                 <w:rFonts w:ascii="Consolas" w:hAnsi="Consolas" w:cs="Arial"/>
@@ -18369,7 +18580,6 @@
               </w:rPr>
               <w:t>dequeue</w:t>
             </w:r>
-            <w:proofErr w:type="spellEnd"/>
             <w:r>
               <w:rPr>
                 <w:rFonts w:ascii="Consolas" w:hAnsi="Consolas" w:cs="Arial"/>
@@ -18466,7 +18676,6 @@
                 <w:lang w:val="en-US"/>
               </w:rPr>
             </w:pPr>
-            <w:proofErr w:type="spellStart"/>
             <w:r>
               <w:rPr>
                 <w:rFonts w:ascii="Consolas" w:hAnsi="Consolas" w:cs="Arial"/>
@@ -18497,7 +18706,6 @@
               </w:rPr>
               <w:t>dequeue</w:t>
             </w:r>
-            <w:proofErr w:type="spellEnd"/>
             <w:r>
               <w:rPr>
                 <w:rFonts w:ascii="Consolas" w:hAnsi="Consolas" w:cs="Arial"/>
@@ -18562,7 +18770,6 @@
                 <w:lang w:val="en-US"/>
               </w:rPr>
             </w:pPr>
-            <w:proofErr w:type="spellStart"/>
             <w:r>
               <w:rPr>
                 <w:rFonts w:ascii="Consolas" w:hAnsi="Consolas" w:cs="Arial"/>
@@ -18595,7 +18802,6 @@
               </w:rPr>
               <w:t>isEmpty</w:t>
             </w:r>
-            <w:proofErr w:type="spellEnd"/>
             <w:r>
               <w:rPr>
                 <w:rFonts w:ascii="Consolas" w:hAnsi="Consolas" w:cs="Arial"/>
@@ -18682,7 +18888,6 @@
                 <w:lang w:val="en-US"/>
               </w:rPr>
             </w:pPr>
-            <w:proofErr w:type="spellStart"/>
             <w:r>
               <w:rPr>
                 <w:rFonts w:ascii="Consolas" w:hAnsi="Consolas" w:cs="Arial"/>
@@ -18713,7 +18918,6 @@
               </w:rPr>
               <w:t>isEmpty</w:t>
             </w:r>
-            <w:proofErr w:type="spellEnd"/>
             <w:r>
               <w:rPr>
                 <w:rFonts w:ascii="Consolas" w:hAnsi="Consolas" w:cs="Arial"/>
@@ -18798,7 +19002,6 @@
                 <w:lang w:val="en-US"/>
               </w:rPr>
             </w:pPr>
-            <w:proofErr w:type="spellStart"/>
             <w:r>
               <w:rPr>
                 <w:rFonts w:ascii="Consolas" w:hAnsi="Consolas" w:cs="Arial"/>
@@ -18831,7 +19034,6 @@
               </w:rPr>
               <w:t>size</w:t>
             </w:r>
-            <w:proofErr w:type="spellEnd"/>
             <w:r>
               <w:rPr>
                 <w:rFonts w:ascii="Consolas" w:hAnsi="Consolas" w:cs="Arial"/>
@@ -18958,7 +19160,6 @@
                 <w:lang w:val="en-US"/>
               </w:rPr>
             </w:pPr>
-            <w:proofErr w:type="spellStart"/>
             <w:r>
               <w:rPr>
                 <w:rFonts w:ascii="Consolas" w:hAnsi="Consolas" w:cs="Arial"/>
@@ -18989,7 +19190,6 @@
               </w:rPr>
               <w:t>size</w:t>
             </w:r>
-            <w:proofErr w:type="spellEnd"/>
             <w:r>
               <w:rPr>
                 <w:rFonts w:ascii="Consolas" w:hAnsi="Consolas" w:cs="Arial"/>

</xml_diff>

<commit_message>
Add Collection assign and length as an alternative to size
</commit_message>
<xml_diff>
--- a/docs/Syntax.docx
+++ b/docs/Syntax.docx
@@ -12907,12 +12907,13 @@
       </w:tr>
       <w:tr>
         <w:trPr>
-          <w:trHeight w:val="283"/>
+          <w:trHeight w:val="353"/>
           <w:jc w:val="center"/>
         </w:trPr>
         <w:tc>
           <w:tcPr>
             <w:tcW w:w="1838" w:type="dxa"/>
+            <w:vMerge w:val="restart"/>
             <w:shd w:val="clear" w:color="auto" w:fill="282A3A"/>
           </w:tcPr>
           <w:p>
@@ -12946,6 +12947,16 @@
               </w:rPr>
               <w:t>size</w:t>
             </w:r>
+            <w:r>
+              <w:rPr>
+                <w:rFonts w:ascii="Consolas" w:hAnsi="Consolas" w:cs="Arial"/>
+                <w:color w:val="61AFEF"/>
+                <w:sz w:val="24"/>
+                <w:szCs w:val="24"/>
+                <w:lang w:val="en-US"/>
+              </w:rPr>
+              <w:t>/length</w:t>
+            </w:r>
           </w:p>
         </w:tc>
         <w:tc>
@@ -13011,6 +13022,7 @@
         <w:tc>
           <w:tcPr>
             <w:tcW w:w="3260" w:type="dxa"/>
+            <w:vMerge w:val="restart"/>
             <w:shd w:val="clear" w:color="auto" w:fill="282A3A"/>
           </w:tcPr>
           <w:p>
@@ -13032,7 +13044,27 @@
                 <w:szCs w:val="24"/>
                 <w:lang w:val="en-US"/>
               </w:rPr>
-              <w:t>Return</w:t>
+              <w:t>Returns</w:t>
+            </w:r>
+            <w:r>
+              <w:rPr>
+                <w:rFonts w:ascii="Consolas" w:hAnsi="Consolas" w:cs="Arial"/>
+                <w:color w:val="C678DD"/>
+                <w:sz w:val="24"/>
+                <w:szCs w:val="24"/>
+                <w:lang w:val="en-US"/>
+              </w:rPr>
+              <w:t xml:space="preserve"> </w:t>
+            </w:r>
+            <w:r>
+              <w:rPr>
+                <w:rFonts w:ascii="Consolas" w:hAnsi="Consolas" w:cs="Arial"/>
+                <w:color w:val="8198B1"/>
+                <w:sz w:val="24"/>
+                <w:szCs w:val="24"/>
+                <w:lang w:val="en-US"/>
+              </w:rPr>
+              <w:t xml:space="preserve">a </w:t>
             </w:r>
             <w:r>
               <w:rPr>
@@ -13042,27 +13074,7 @@
                 <w:szCs w:val="24"/>
                 <w:lang w:val="en-US"/>
               </w:rPr>
-              <w:t>s</w:t>
-            </w:r>
-            <w:r>
-              <w:rPr>
-                <w:rFonts w:ascii="Consolas" w:hAnsi="Consolas" w:cs="Arial"/>
-                <w:color w:val="C678DD"/>
-                <w:sz w:val="24"/>
-                <w:szCs w:val="24"/>
-                <w:lang w:val="en-US"/>
-              </w:rPr>
-              <w:t xml:space="preserve"> </w:t>
-            </w:r>
-            <w:r>
-              <w:rPr>
-                <w:rFonts w:ascii="Consolas" w:hAnsi="Consolas" w:cs="Arial"/>
-                <w:color w:val="8198B1"/>
-                <w:sz w:val="24"/>
-                <w:szCs w:val="24"/>
-                <w:lang w:val="en-US"/>
-              </w:rPr>
-              <w:t xml:space="preserve">a </w:t>
+              <w:t>size</w:t>
             </w:r>
             <w:r>
               <w:rPr>
@@ -13072,29 +13084,103 @@
                 <w:szCs w:val="24"/>
                 <w:lang w:val="en-US"/>
               </w:rPr>
+              <w:t>/length</w:t>
+            </w:r>
+            <w:r>
+              <w:rPr>
+                <w:rFonts w:ascii="Consolas" w:hAnsi="Consolas" w:cs="Arial"/>
+                <w:color w:val="8198B1"/>
+                <w:sz w:val="24"/>
+                <w:szCs w:val="24"/>
+                <w:lang w:val="en-US"/>
+              </w:rPr>
+              <w:t xml:space="preserve"> of the </w:t>
+            </w:r>
+            <w:r>
+              <w:rPr>
+                <w:rFonts w:ascii="Consolas" w:hAnsi="Consolas" w:cs="Arial"/>
+                <w:color w:val="E2C07B"/>
+                <w:sz w:val="24"/>
+                <w:szCs w:val="24"/>
+                <w:lang w:val="en-US"/>
+              </w:rPr>
+              <w:t>array</w:t>
+            </w:r>
+          </w:p>
+        </w:tc>
+        <w:tc>
+          <w:tcPr>
+            <w:tcW w:w="2557" w:type="dxa"/>
+            <w:shd w:val="clear" w:color="auto" w:fill="282A3A"/>
+          </w:tcPr>
+          <w:p>
+            <w:pPr>
+              <w:jc w:val="center"/>
+              <w:rPr>
+                <w:rFonts w:ascii="Consolas" w:hAnsi="Consolas" w:cs="Arial"/>
+                <w:color w:val="8198B1"/>
+                <w:sz w:val="24"/>
+                <w:szCs w:val="24"/>
+                <w:lang w:val="en-US"/>
+              </w:rPr>
+            </w:pPr>
+            <w:r>
+              <w:rPr>
+                <w:rFonts w:ascii="Consolas" w:hAnsi="Consolas" w:cs="Arial"/>
+                <w:color w:val="E06C75"/>
+                <w:sz w:val="24"/>
+                <w:szCs w:val="24"/>
+                <w:lang w:val="en-US"/>
+              </w:rPr>
+              <w:t>a</w:t>
+            </w:r>
+            <w:r>
+              <w:rPr>
+                <w:rFonts w:ascii="Consolas" w:hAnsi="Consolas" w:cs="Arial"/>
+                <w:color w:val="56B6C2"/>
+                <w:sz w:val="24"/>
+                <w:szCs w:val="24"/>
+                <w:lang w:val="en-US"/>
+              </w:rPr>
+              <w:t>.</w:t>
+            </w:r>
+            <w:r>
+              <w:rPr>
+                <w:rFonts w:ascii="Consolas" w:hAnsi="Consolas" w:cs="Arial"/>
+                <w:color w:val="61AFEF"/>
+                <w:sz w:val="24"/>
+                <w:szCs w:val="24"/>
+                <w:lang w:val="en-US"/>
+              </w:rPr>
               <w:t>size</w:t>
             </w:r>
             <w:r>
               <w:rPr>
                 <w:rFonts w:ascii="Consolas" w:hAnsi="Consolas" w:cs="Arial"/>
-                <w:color w:val="8198B1"/>
-                <w:sz w:val="24"/>
-                <w:szCs w:val="24"/>
-                <w:lang w:val="en-US"/>
-              </w:rPr>
-              <w:t xml:space="preserve"> of </w:t>
-            </w:r>
-            <w:r>
-              <w:rPr>
-                <w:rFonts w:ascii="Consolas" w:hAnsi="Consolas" w:cs="Arial"/>
-                <w:color w:val="8198B1"/>
-                <w:sz w:val="24"/>
-                <w:szCs w:val="24"/>
-                <w:lang w:val="en-US"/>
-              </w:rPr>
-              <w:t xml:space="preserve">the </w:t>
-            </w:r>
-            <w:r>
+                <w:color w:val="56B6C2"/>
+                <w:sz w:val="24"/>
+                <w:szCs w:val="24"/>
+                <w:lang w:val="en-US"/>
+              </w:rPr>
+              <w:t>()</w:t>
+            </w:r>
+          </w:p>
+        </w:tc>
+      </w:tr>
+      <w:tr>
+        <w:trPr>
+          <w:trHeight w:val="352"/>
+          <w:jc w:val="center"/>
+        </w:trPr>
+        <w:tc>
+          <w:tcPr>
+            <w:tcW w:w="1838" w:type="dxa"/>
+            <w:vMerge/>
+            <w:shd w:val="clear" w:color="auto" w:fill="282A3A"/>
+          </w:tcPr>
+          <w:p>
+            <w:pPr>
+              <w:jc w:val="center"/>
               <w:rPr>
                 <w:rFonts w:ascii="Consolas" w:hAnsi="Consolas" w:cs="Arial"/>
                 <w:color w:val="E2C07B"/>
@@ -13102,8 +13188,88 @@
                 <w:szCs w:val="24"/>
                 <w:lang w:val="en-US"/>
               </w:rPr>
-              <w:t>array</w:t>
-            </w:r>
+            </w:pPr>
+          </w:p>
+        </w:tc>
+        <w:tc>
+          <w:tcPr>
+            <w:tcW w:w="3544" w:type="dxa"/>
+            <w:shd w:val="clear" w:color="auto" w:fill="282A3A"/>
+          </w:tcPr>
+          <w:p>
+            <w:pPr>
+              <w:jc w:val="center"/>
+              <w:rPr>
+                <w:rFonts w:ascii="Consolas" w:hAnsi="Consolas" w:cs="Arial"/>
+                <w:i/>
+                <w:iCs/>
+                <w:color w:val="E06C75"/>
+                <w:sz w:val="24"/>
+                <w:szCs w:val="24"/>
+                <w:lang w:val="en-US"/>
+              </w:rPr>
+            </w:pPr>
+            <w:r>
+              <w:rPr>
+                <w:rFonts w:ascii="Consolas" w:hAnsi="Consolas" w:cs="Arial"/>
+                <w:i/>
+                <w:iCs/>
+                <w:color w:val="E06C75"/>
+                <w:sz w:val="24"/>
+                <w:szCs w:val="24"/>
+                <w:lang w:val="en-US"/>
+              </w:rPr>
+              <w:t>name</w:t>
+            </w:r>
+            <w:r>
+              <w:rPr>
+                <w:rFonts w:ascii="Consolas" w:hAnsi="Consolas" w:cs="Arial"/>
+                <w:color w:val="56B6C2"/>
+                <w:sz w:val="24"/>
+                <w:szCs w:val="24"/>
+                <w:lang w:val="en-US"/>
+              </w:rPr>
+              <w:t>.</w:t>
+            </w:r>
+            <w:r>
+              <w:rPr>
+                <w:rFonts w:ascii="Consolas" w:hAnsi="Consolas" w:cs="Arial"/>
+                <w:color w:val="61AFEF"/>
+                <w:sz w:val="24"/>
+                <w:szCs w:val="24"/>
+                <w:lang w:val="en-US"/>
+              </w:rPr>
+              <w:t>length</w:t>
+            </w:r>
+            <w:r>
+              <w:rPr>
+                <w:rFonts w:ascii="Consolas" w:hAnsi="Consolas" w:cs="Arial"/>
+                <w:color w:val="56B6C2"/>
+                <w:sz w:val="24"/>
+                <w:szCs w:val="24"/>
+                <w:lang w:val="en-US"/>
+              </w:rPr>
+              <w:t>()</w:t>
+            </w:r>
+          </w:p>
+        </w:tc>
+        <w:tc>
+          <w:tcPr>
+            <w:tcW w:w="3260" w:type="dxa"/>
+            <w:vMerge/>
+            <w:shd w:val="clear" w:color="auto" w:fill="282A3A"/>
+          </w:tcPr>
+          <w:p>
+            <w:pPr>
+              <w:jc w:val="center"/>
+              <w:rPr>
+                <w:rFonts w:ascii="Consolas" w:hAnsi="Consolas" w:cs="Arial"/>
+                <w:color w:val="61AFEF"/>
+                <w:sz w:val="24"/>
+                <w:szCs w:val="24"/>
+                <w:lang w:val="en-US"/>
+              </w:rPr>
+            </w:pPr>
           </w:p>
         </w:tc>
         <w:tc>
@@ -13116,7 +13282,7 @@
               <w:jc w:val="center"/>
               <w:rPr>
                 <w:rFonts w:ascii="Consolas" w:hAnsi="Consolas" w:cs="Arial"/>
-                <w:color w:val="8198B1"/>
+                <w:color w:val="E06C75"/>
                 <w:sz w:val="24"/>
                 <w:szCs w:val="24"/>
                 <w:lang w:val="en-US"/>
@@ -13150,7 +13316,7 @@
                 <w:szCs w:val="24"/>
                 <w:lang w:val="en-US"/>
               </w:rPr>
-              <w:t>size</w:t>
+              <w:t>length</w:t>
             </w:r>
             <w:r>
               <w:rPr>
@@ -14800,626 +14966,6 @@
                 <w:lang w:val="en-US"/>
               </w:rPr>
               <w:t>1</w:t>
-            </w:r>
-          </w:p>
-        </w:tc>
-      </w:tr>
-      <w:tr>
-        <w:trPr>
-          <w:trHeight w:val="283"/>
-          <w:jc w:val="center"/>
-        </w:trPr>
-        <w:tc>
-          <w:tcPr>
-            <w:tcW w:w="1838" w:type="dxa"/>
-            <w:shd w:val="clear" w:color="auto" w:fill="282A3A"/>
-          </w:tcPr>
-          <w:p>
-            <w:pPr>
-              <w:jc w:val="center"/>
-              <w:rPr>
-                <w:rFonts w:ascii="Consolas" w:hAnsi="Consolas" w:cs="Arial"/>
-                <w:color w:val="E2C07B"/>
-                <w:sz w:val="24"/>
-                <w:szCs w:val="24"/>
-                <w:lang w:val="en-US"/>
-              </w:rPr>
-            </w:pPr>
-            <w:r>
-              <w:rPr>
-                <w:rFonts w:ascii="Consolas" w:hAnsi="Consolas" w:cs="Arial"/>
-                <w:color w:val="61AFEF"/>
-                <w:sz w:val="24"/>
-                <w:szCs w:val="24"/>
-                <w:lang w:val="en-US"/>
-              </w:rPr>
-              <w:t>Assign</w:t>
-            </w:r>
-            <w:r>
-              <w:rPr>
-                <w:rFonts w:ascii="Consolas" w:hAnsi="Consolas" w:cs="Arial"/>
-                <w:color w:val="E2C07B"/>
-                <w:sz w:val="24"/>
-                <w:szCs w:val="24"/>
-                <w:lang w:val="en-US"/>
-              </w:rPr>
-              <w:t xml:space="preserve"> dictionary</w:t>
-            </w:r>
-          </w:p>
-        </w:tc>
-        <w:tc>
-          <w:tcPr>
-            <w:tcW w:w="3544" w:type="dxa"/>
-            <w:shd w:val="clear" w:color="auto" w:fill="282A3A"/>
-          </w:tcPr>
-          <w:p>
-            <w:pPr>
-              <w:jc w:val="center"/>
-              <w:rPr>
-                <w:rFonts w:ascii="Consolas" w:hAnsi="Consolas" w:cs="Arial"/>
-                <w:color w:val="8198B1"/>
-                <w:sz w:val="24"/>
-                <w:szCs w:val="24"/>
-                <w:lang w:val="en-US"/>
-              </w:rPr>
-            </w:pPr>
-            <w:r>
-              <w:rPr>
-                <w:rFonts w:ascii="Consolas" w:hAnsi="Consolas" w:cs="Arial"/>
-                <w:i/>
-                <w:iCs/>
-                <w:color w:val="E06C75"/>
-                <w:sz w:val="24"/>
-                <w:szCs w:val="24"/>
-                <w:lang w:val="en-US"/>
-              </w:rPr>
-              <w:t>name</w:t>
-            </w:r>
-            <w:r>
-              <w:rPr>
-                <w:rFonts w:ascii="Consolas" w:hAnsi="Consolas" w:cs="Arial"/>
-                <w:i/>
-                <w:iCs/>
-                <w:color w:val="8198B1"/>
-                <w:sz w:val="24"/>
-                <w:szCs w:val="24"/>
-                <w:lang w:val="en-US"/>
-              </w:rPr>
-              <w:t xml:space="preserve"> </w:t>
-            </w:r>
-            <w:r>
-              <w:rPr>
-                <w:rFonts w:ascii="Consolas" w:hAnsi="Consolas" w:cs="Arial"/>
-                <w:color w:val="56B6C2"/>
-                <w:sz w:val="24"/>
-                <w:szCs w:val="24"/>
-                <w:lang w:val="en-US"/>
-              </w:rPr>
-              <w:t>=</w:t>
-            </w:r>
-            <w:r>
-              <w:rPr>
-                <w:rFonts w:ascii="Consolas" w:hAnsi="Consolas" w:cs="Arial"/>
-                <w:i/>
-                <w:iCs/>
-                <w:color w:val="8198B1"/>
-                <w:sz w:val="24"/>
-                <w:szCs w:val="24"/>
-                <w:lang w:val="en-US"/>
-              </w:rPr>
-              <w:t xml:space="preserve"> </w:t>
-            </w:r>
-            <w:r>
-              <w:rPr>
-                <w:rFonts w:ascii="Consolas" w:hAnsi="Consolas" w:cs="Arial"/>
-                <w:color w:val="56B6C2"/>
-                <w:sz w:val="24"/>
-                <w:szCs w:val="24"/>
-                <w:lang w:val="en-US"/>
-              </w:rPr>
-              <w:t>{</w:t>
-            </w:r>
-            <w:r>
-              <w:rPr>
-                <w:rFonts w:ascii="Consolas" w:hAnsi="Consolas" w:cs="Arial"/>
-                <w:color w:val="98C379"/>
-                <w:sz w:val="24"/>
-                <w:szCs w:val="24"/>
-                <w:lang w:val="en-US"/>
-              </w:rPr>
-              <w:t>“</w:t>
-            </w:r>
-            <w:r>
-              <w:rPr>
-                <w:rFonts w:ascii="Consolas" w:hAnsi="Consolas" w:cs="Arial"/>
-                <w:i/>
-                <w:iCs/>
-                <w:color w:val="98C379"/>
-                <w:sz w:val="24"/>
-                <w:szCs w:val="24"/>
-                <w:lang w:val="en-US"/>
-              </w:rPr>
-              <w:t>key1</w:t>
-            </w:r>
-            <w:r>
-              <w:rPr>
-                <w:rFonts w:ascii="Consolas" w:hAnsi="Consolas" w:cs="Arial"/>
-                <w:i/>
-                <w:iCs/>
-                <w:color w:val="98C379"/>
-                <w:sz w:val="24"/>
-                <w:szCs w:val="24"/>
-                <w:lang w:val="en-US"/>
-              </w:rPr>
-              <w:t>”</w:t>
-            </w:r>
-            <w:r>
-              <w:rPr>
-                <w:rFonts w:ascii="Consolas" w:hAnsi="Consolas" w:cs="Arial"/>
-                <w:color w:val="56B6C2"/>
-                <w:sz w:val="24"/>
-                <w:szCs w:val="24"/>
-                <w:lang w:val="en-US"/>
-              </w:rPr>
-              <w:t>:</w:t>
-            </w:r>
-            <w:r>
-              <w:rPr>
-                <w:rFonts w:ascii="Consolas" w:hAnsi="Consolas" w:cs="Arial"/>
-                <w:color w:val="8198B1"/>
-                <w:sz w:val="24"/>
-                <w:szCs w:val="24"/>
-                <w:lang w:val="en-US"/>
-              </w:rPr>
-              <w:t xml:space="preserve"> </w:t>
-            </w:r>
-            <w:r>
-              <w:rPr>
-                <w:rFonts w:ascii="Consolas" w:hAnsi="Consolas" w:cs="Arial"/>
-                <w:i/>
-                <w:iCs/>
-                <w:color w:val="C99563"/>
-                <w:sz w:val="24"/>
-                <w:szCs w:val="24"/>
-                <w:lang w:val="en-US"/>
-              </w:rPr>
-              <w:t>val1</w:t>
-            </w:r>
-            <w:r>
-              <w:rPr>
-                <w:rFonts w:ascii="Consolas" w:hAnsi="Consolas" w:cs="Arial"/>
-                <w:i/>
-                <w:iCs/>
-                <w:color w:val="56B6C2"/>
-                <w:sz w:val="24"/>
-                <w:szCs w:val="24"/>
-                <w:lang w:val="en-US"/>
-              </w:rPr>
-              <w:t>,</w:t>
-            </w:r>
-            <w:r>
-              <w:rPr>
-                <w:rFonts w:ascii="Consolas" w:hAnsi="Consolas" w:cs="Arial"/>
-                <w:i/>
-                <w:iCs/>
-                <w:color w:val="8198B1"/>
-                <w:sz w:val="24"/>
-                <w:szCs w:val="24"/>
-                <w:lang w:val="en-US"/>
-              </w:rPr>
-              <w:t xml:space="preserve"> </w:t>
-            </w:r>
-            <w:r>
-              <w:rPr>
-                <w:rFonts w:ascii="Consolas" w:hAnsi="Consolas" w:cs="Arial"/>
-                <w:i/>
-                <w:iCs/>
-                <w:color w:val="98C379"/>
-                <w:sz w:val="24"/>
-                <w:szCs w:val="24"/>
-                <w:lang w:val="en-US"/>
-              </w:rPr>
-              <w:t>“</w:t>
-            </w:r>
-            <w:r>
-              <w:rPr>
-                <w:rFonts w:ascii="Consolas" w:hAnsi="Consolas" w:cs="Arial"/>
-                <w:i/>
-                <w:iCs/>
-                <w:color w:val="98C379"/>
-                <w:sz w:val="24"/>
-                <w:szCs w:val="24"/>
-                <w:lang w:val="en-US"/>
-              </w:rPr>
-              <w:t>key2</w:t>
-            </w:r>
-            <w:r>
-              <w:rPr>
-                <w:rFonts w:ascii="Consolas" w:hAnsi="Consolas" w:cs="Arial"/>
-                <w:i/>
-                <w:iCs/>
-                <w:color w:val="98C379"/>
-                <w:sz w:val="24"/>
-                <w:szCs w:val="24"/>
-                <w:lang w:val="en-US"/>
-              </w:rPr>
-              <w:t>”</w:t>
-            </w:r>
-            <w:r>
-              <w:rPr>
-                <w:rFonts w:ascii="Consolas" w:hAnsi="Consolas" w:cs="Arial"/>
-                <w:color w:val="56B6C2"/>
-                <w:sz w:val="24"/>
-                <w:szCs w:val="24"/>
-                <w:lang w:val="en-US"/>
-              </w:rPr>
-              <w:t>:</w:t>
-            </w:r>
-            <w:r>
-              <w:rPr>
-                <w:rFonts w:ascii="Consolas" w:hAnsi="Consolas" w:cs="Arial"/>
-                <w:i/>
-                <w:iCs/>
-                <w:color w:val="8198B1"/>
-                <w:sz w:val="24"/>
-                <w:szCs w:val="24"/>
-                <w:lang w:val="en-US"/>
-              </w:rPr>
-              <w:t xml:space="preserve"> </w:t>
-            </w:r>
-            <w:r>
-              <w:rPr>
-                <w:rFonts w:ascii="Consolas" w:hAnsi="Consolas" w:cs="Arial"/>
-                <w:i/>
-                <w:iCs/>
-                <w:color w:val="C99563"/>
-                <w:sz w:val="24"/>
-                <w:szCs w:val="24"/>
-                <w:lang w:val="en-US"/>
-              </w:rPr>
-              <w:t>val2</w:t>
-            </w:r>
-            <w:r>
-              <w:rPr>
-                <w:rFonts w:ascii="Consolas" w:hAnsi="Consolas" w:cs="Arial"/>
-                <w:i/>
-                <w:iCs/>
-                <w:color w:val="56B6C2"/>
-                <w:sz w:val="24"/>
-                <w:szCs w:val="24"/>
-                <w:lang w:val="en-US"/>
-              </w:rPr>
-              <w:t>,</w:t>
-            </w:r>
-            <w:r>
-              <w:rPr>
-                <w:rFonts w:ascii="Consolas" w:hAnsi="Consolas" w:cs="Arial"/>
-                <w:i/>
-                <w:iCs/>
-                <w:color w:val="8198B1"/>
-                <w:sz w:val="24"/>
-                <w:szCs w:val="24"/>
-                <w:lang w:val="en-US"/>
-              </w:rPr>
-              <w:t xml:space="preserve"> </w:t>
-            </w:r>
-            <w:r>
-              <w:rPr>
-                <w:rFonts w:ascii="Consolas" w:hAnsi="Consolas" w:cs="Arial"/>
-                <w:i/>
-                <w:iCs/>
-                <w:color w:val="E06C75"/>
-                <w:sz w:val="24"/>
-                <w:szCs w:val="24"/>
-                <w:lang w:val="en-US"/>
-              </w:rPr>
-              <w:t>…</w:t>
-            </w:r>
-            <w:r>
-              <w:rPr>
-                <w:rFonts w:ascii="Consolas" w:hAnsi="Consolas" w:cs="Arial"/>
-                <w:color w:val="56B6C2"/>
-                <w:sz w:val="24"/>
-                <w:szCs w:val="24"/>
-                <w:lang w:val="en-US"/>
-              </w:rPr>
-              <w:t>}</w:t>
-            </w:r>
-          </w:p>
-        </w:tc>
-        <w:tc>
-          <w:tcPr>
-            <w:tcW w:w="3260" w:type="dxa"/>
-            <w:shd w:val="clear" w:color="auto" w:fill="282A3A"/>
-          </w:tcPr>
-          <w:p>
-            <w:pPr>
-              <w:jc w:val="center"/>
-              <w:rPr>
-                <w:rFonts w:ascii="Consolas" w:hAnsi="Consolas" w:cs="Arial"/>
-                <w:color w:val="8198B1"/>
-                <w:sz w:val="24"/>
-                <w:szCs w:val="24"/>
-                <w:lang w:val="en-US"/>
-              </w:rPr>
-            </w:pPr>
-            <w:r>
-              <w:rPr>
-                <w:rFonts w:ascii="Consolas" w:hAnsi="Consolas" w:cs="Arial"/>
-                <w:color w:val="61AFEF"/>
-                <w:sz w:val="24"/>
-                <w:szCs w:val="24"/>
-                <w:lang w:val="en-US"/>
-              </w:rPr>
-              <w:t>Assigns</w:t>
-            </w:r>
-            <w:r>
-              <w:rPr>
-                <w:rFonts w:ascii="Consolas" w:hAnsi="Consolas" w:cs="Arial"/>
-                <w:color w:val="8198B1"/>
-                <w:sz w:val="24"/>
-                <w:szCs w:val="24"/>
-                <w:lang w:val="en-US"/>
-              </w:rPr>
-              <w:t xml:space="preserve"> </w:t>
-            </w:r>
-            <w:r>
-              <w:rPr>
-                <w:rFonts w:ascii="Consolas" w:hAnsi="Consolas" w:cs="Arial"/>
-                <w:color w:val="8198B1"/>
-                <w:sz w:val="24"/>
-                <w:szCs w:val="24"/>
-                <w:lang w:val="en-US"/>
-              </w:rPr>
-              <w:t xml:space="preserve">a </w:t>
-            </w:r>
-            <w:r>
-              <w:rPr>
-                <w:rFonts w:ascii="Consolas" w:hAnsi="Consolas" w:cs="Arial"/>
-                <w:color w:val="E2C07B"/>
-                <w:sz w:val="24"/>
-                <w:szCs w:val="24"/>
-                <w:lang w:val="en-US"/>
-              </w:rPr>
-              <w:t xml:space="preserve">dictionary </w:t>
-            </w:r>
-            <w:r>
-              <w:rPr>
-                <w:rFonts w:ascii="Consolas" w:hAnsi="Consolas" w:cs="Arial"/>
-                <w:color w:val="8198B1"/>
-                <w:sz w:val="24"/>
-                <w:szCs w:val="24"/>
-                <w:lang w:val="en-US"/>
-              </w:rPr>
-              <w:t xml:space="preserve">with given </w:t>
-            </w:r>
-            <w:r>
-              <w:rPr>
-                <w:rFonts w:ascii="Consolas" w:hAnsi="Consolas" w:cs="Arial"/>
-                <w:color w:val="C99563"/>
-                <w:sz w:val="24"/>
-                <w:szCs w:val="24"/>
-                <w:lang w:val="en-US"/>
-              </w:rPr>
-              <w:t xml:space="preserve">values </w:t>
-            </w:r>
-            <w:r>
-              <w:rPr>
-                <w:rFonts w:ascii="Consolas" w:hAnsi="Consolas" w:cs="Arial"/>
-                <w:color w:val="8198B1"/>
-                <w:sz w:val="24"/>
-                <w:szCs w:val="24"/>
-                <w:lang w:val="en-US"/>
-              </w:rPr>
-              <w:t>to</w:t>
-            </w:r>
-            <w:r>
-              <w:rPr>
-                <w:rFonts w:ascii="Consolas" w:hAnsi="Consolas" w:cs="Arial"/>
-                <w:color w:val="8198B1"/>
-                <w:sz w:val="24"/>
-                <w:szCs w:val="24"/>
-                <w:lang w:val="en-US"/>
-              </w:rPr>
-              <w:t xml:space="preserve"> a</w:t>
-            </w:r>
-            <w:r>
-              <w:rPr>
-                <w:rFonts w:ascii="Consolas" w:hAnsi="Consolas" w:cs="Arial"/>
-                <w:color w:val="8198B1"/>
-                <w:sz w:val="24"/>
-                <w:szCs w:val="24"/>
-                <w:lang w:val="en-US"/>
-              </w:rPr>
-              <w:t xml:space="preserve"> </w:t>
-            </w:r>
-            <w:r>
-              <w:rPr>
-                <w:rFonts w:ascii="Consolas" w:hAnsi="Consolas" w:cs="Arial"/>
-                <w:color w:val="E06C75"/>
-                <w:sz w:val="24"/>
-                <w:szCs w:val="24"/>
-                <w:lang w:val="en-US"/>
-              </w:rPr>
-              <w:t>variable</w:t>
-            </w:r>
-          </w:p>
-        </w:tc>
-        <w:tc>
-          <w:tcPr>
-            <w:tcW w:w="2557" w:type="dxa"/>
-            <w:shd w:val="clear" w:color="auto" w:fill="282A3A"/>
-          </w:tcPr>
-          <w:p>
-            <w:pPr>
-              <w:jc w:val="center"/>
-              <w:rPr>
-                <w:rFonts w:ascii="Consolas" w:hAnsi="Consolas" w:cs="Arial"/>
-                <w:color w:val="8198B1"/>
-                <w:sz w:val="24"/>
-                <w:szCs w:val="24"/>
-                <w:lang w:val="en-US"/>
-              </w:rPr>
-            </w:pPr>
-            <w:r>
-              <w:rPr>
-                <w:rFonts w:ascii="Consolas" w:hAnsi="Consolas" w:cs="Arial"/>
-                <w:color w:val="E06C75"/>
-                <w:sz w:val="24"/>
-                <w:szCs w:val="24"/>
-                <w:lang w:val="en-US"/>
-              </w:rPr>
-              <w:t>a</w:t>
-            </w:r>
-            <w:r>
-              <w:rPr>
-                <w:rFonts w:ascii="Consolas" w:hAnsi="Consolas" w:cs="Arial"/>
-                <w:color w:val="8198B1"/>
-                <w:sz w:val="24"/>
-                <w:szCs w:val="24"/>
-                <w:lang w:val="en-US"/>
-              </w:rPr>
-              <w:t xml:space="preserve"> </w:t>
-            </w:r>
-            <w:r>
-              <w:rPr>
-                <w:rFonts w:ascii="Consolas" w:hAnsi="Consolas" w:cs="Arial"/>
-                <w:color w:val="56B6C2"/>
-                <w:sz w:val="24"/>
-                <w:szCs w:val="24"/>
-                <w:lang w:val="en-US"/>
-              </w:rPr>
-              <w:t>=</w:t>
-            </w:r>
-            <w:r>
-              <w:rPr>
-                <w:rFonts w:ascii="Consolas" w:hAnsi="Consolas" w:cs="Arial"/>
-                <w:color w:val="8198B1"/>
-                <w:sz w:val="24"/>
-                <w:szCs w:val="24"/>
-                <w:lang w:val="en-US"/>
-              </w:rPr>
-              <w:t xml:space="preserve"> </w:t>
-            </w:r>
-            <w:r>
-              <w:rPr>
-                <w:rFonts w:ascii="Consolas" w:hAnsi="Consolas" w:cs="Arial"/>
-                <w:color w:val="56B6C2"/>
-                <w:sz w:val="24"/>
-                <w:szCs w:val="24"/>
-                <w:lang w:val="en-US"/>
-              </w:rPr>
-              <w:t>{</w:t>
-            </w:r>
-            <w:r>
-              <w:rPr>
-                <w:rFonts w:ascii="Consolas" w:hAnsi="Consolas" w:cs="Arial"/>
-                <w:color w:val="98C379"/>
-                <w:sz w:val="24"/>
-                <w:szCs w:val="24"/>
-                <w:lang w:val="en-US"/>
-              </w:rPr>
-              <w:t>“a”</w:t>
-            </w:r>
-            <w:r>
-              <w:rPr>
-                <w:rFonts w:ascii="Consolas" w:hAnsi="Consolas" w:cs="Arial"/>
-                <w:color w:val="56B6C2"/>
-                <w:sz w:val="24"/>
-                <w:szCs w:val="24"/>
-                <w:lang w:val="en-US"/>
-              </w:rPr>
-              <w:t>:</w:t>
-            </w:r>
-            <w:r>
-              <w:rPr>
-                <w:rFonts w:ascii="Consolas" w:hAnsi="Consolas" w:cs="Arial"/>
-                <w:color w:val="8198B1"/>
-                <w:sz w:val="24"/>
-                <w:szCs w:val="24"/>
-                <w:lang w:val="en-US"/>
-              </w:rPr>
-              <w:t xml:space="preserve"> </w:t>
-            </w:r>
-            <w:r>
-              <w:rPr>
-                <w:rFonts w:ascii="Consolas" w:hAnsi="Consolas" w:cs="Arial"/>
-                <w:color w:val="C99563"/>
-                <w:sz w:val="24"/>
-                <w:szCs w:val="24"/>
-                <w:lang w:val="en-US"/>
-              </w:rPr>
-              <w:t>1</w:t>
-            </w:r>
-            <w:r>
-              <w:rPr>
-                <w:rFonts w:ascii="Consolas" w:hAnsi="Consolas" w:cs="Arial"/>
-                <w:color w:val="56B6C2"/>
-                <w:sz w:val="24"/>
-                <w:szCs w:val="24"/>
-                <w:lang w:val="en-US"/>
-              </w:rPr>
-              <w:t>,</w:t>
-            </w:r>
-            <w:r>
-              <w:rPr>
-                <w:rFonts w:ascii="Consolas" w:hAnsi="Consolas" w:cs="Arial"/>
-                <w:color w:val="8198B1"/>
-                <w:sz w:val="24"/>
-                <w:szCs w:val="24"/>
-                <w:lang w:val="en-US"/>
-              </w:rPr>
-              <w:t xml:space="preserve"> </w:t>
-            </w:r>
-            <w:r>
-              <w:rPr>
-                <w:rFonts w:ascii="Consolas" w:hAnsi="Consolas" w:cs="Arial"/>
-                <w:color w:val="98C379"/>
-                <w:sz w:val="24"/>
-                <w:szCs w:val="24"/>
-                <w:lang w:val="en-US"/>
-              </w:rPr>
-              <w:t>“b”</w:t>
-            </w:r>
-            <w:r>
-              <w:rPr>
-                <w:rFonts w:ascii="Consolas" w:hAnsi="Consolas" w:cs="Arial"/>
-                <w:color w:val="56B6C2"/>
-                <w:sz w:val="24"/>
-                <w:szCs w:val="24"/>
-                <w:lang w:val="en-US"/>
-              </w:rPr>
-              <w:t>:</w:t>
-            </w:r>
-            <w:r>
-              <w:rPr>
-                <w:rFonts w:ascii="Consolas" w:hAnsi="Consolas" w:cs="Arial"/>
-                <w:color w:val="8198B1"/>
-                <w:sz w:val="24"/>
-                <w:szCs w:val="24"/>
-                <w:lang w:val="en-US"/>
-              </w:rPr>
-              <w:t xml:space="preserve"> </w:t>
-            </w:r>
-            <w:r>
-              <w:rPr>
-                <w:rFonts w:ascii="Consolas" w:hAnsi="Consolas" w:cs="Arial"/>
-                <w:color w:val="C99563"/>
-                <w:sz w:val="24"/>
-                <w:szCs w:val="24"/>
-                <w:lang w:val="en-US"/>
-              </w:rPr>
-              <w:t>2</w:t>
-            </w:r>
-            <w:r>
-              <w:rPr>
-                <w:rFonts w:ascii="Consolas" w:hAnsi="Consolas" w:cs="Arial"/>
-                <w:color w:val="56B6C2"/>
-                <w:sz w:val="24"/>
-                <w:szCs w:val="24"/>
-                <w:lang w:val="en-US"/>
-              </w:rPr>
-              <w:t>}</w:t>
             </w:r>
           </w:p>
         </w:tc>
@@ -16063,7 +15609,7 @@
             <w:r>
               <w:rPr>
                 <w:rFonts w:ascii="Consolas" w:hAnsi="Consolas" w:cs="Arial"/>
-                <w:color w:val="8198B1"/>
+                <w:color w:val="56B6C2"/>
                 <w:sz w:val="24"/>
                 <w:szCs w:val="24"/>
                 <w:lang w:val="en-US"/>
@@ -16085,7 +15631,7 @@
             <w:r>
               <w:rPr>
                 <w:rFonts w:ascii="Consolas" w:hAnsi="Consolas" w:cs="Arial"/>
-                <w:color w:val="8198B1"/>
+                <w:color w:val="56B6C2"/>
                 <w:sz w:val="24"/>
                 <w:szCs w:val="24"/>
                 <w:lang w:val="en-US"/>
@@ -17119,6 +16665,434 @@
       </w:tr>
       <w:tr>
         <w:trPr>
+          <w:trHeight w:val="282"/>
+          <w:jc w:val="center"/>
+        </w:trPr>
+        <w:tc>
+          <w:tcPr>
+            <w:tcW w:w="1838" w:type="dxa"/>
+            <w:vMerge w:val="restart"/>
+            <w:shd w:val="clear" w:color="auto" w:fill="282A3A"/>
+          </w:tcPr>
+          <w:p>
+            <w:pPr>
+              <w:jc w:val="center"/>
+              <w:rPr>
+                <w:rFonts w:ascii="Consolas" w:hAnsi="Consolas" w:cs="Arial"/>
+                <w:color w:val="E2C07B"/>
+                <w:sz w:val="24"/>
+                <w:szCs w:val="24"/>
+                <w:lang w:val="en-US"/>
+              </w:rPr>
+            </w:pPr>
+            <w:r>
+              <w:rPr>
+                <w:rFonts w:ascii="Consolas" w:hAnsi="Consolas" w:cs="Arial"/>
+                <w:color w:val="E2C07B"/>
+                <w:sz w:val="24"/>
+                <w:szCs w:val="24"/>
+                <w:lang w:val="en-US"/>
+              </w:rPr>
+              <w:t xml:space="preserve">Collection </w:t>
+            </w:r>
+            <w:r>
+              <w:rPr>
+                <w:rFonts w:ascii="Consolas" w:hAnsi="Consolas" w:cs="Arial"/>
+                <w:color w:val="61AFEF"/>
+                <w:sz w:val="24"/>
+                <w:szCs w:val="24"/>
+                <w:lang w:val="en-US"/>
+              </w:rPr>
+              <w:t>size</w:t>
+            </w:r>
+            <w:r>
+              <w:rPr>
+                <w:rFonts w:ascii="Consolas" w:hAnsi="Consolas" w:cs="Arial"/>
+                <w:color w:val="61AFEF"/>
+                <w:sz w:val="24"/>
+                <w:szCs w:val="24"/>
+                <w:lang w:val="en-US"/>
+              </w:rPr>
+              <w:t>/length</w:t>
+            </w:r>
+          </w:p>
+        </w:tc>
+        <w:tc>
+          <w:tcPr>
+            <w:tcW w:w="3544" w:type="dxa"/>
+            <w:shd w:val="clear" w:color="auto" w:fill="282A3A"/>
+          </w:tcPr>
+          <w:p>
+            <w:pPr>
+              <w:jc w:val="center"/>
+              <w:rPr>
+                <w:rFonts w:ascii="Consolas" w:hAnsi="Consolas" w:cs="Arial"/>
+                <w:i/>
+                <w:iCs/>
+                <w:color w:val="8198B1"/>
+                <w:sz w:val="24"/>
+                <w:szCs w:val="24"/>
+                <w:lang w:val="en-US"/>
+              </w:rPr>
+            </w:pPr>
+            <w:r>
+              <w:rPr>
+                <w:rFonts w:ascii="Consolas" w:hAnsi="Consolas" w:cs="Arial"/>
+                <w:i/>
+                <w:iCs/>
+                <w:color w:val="E06C75"/>
+                <w:sz w:val="24"/>
+                <w:szCs w:val="24"/>
+                <w:lang w:val="en-US"/>
+              </w:rPr>
+              <w:t>name</w:t>
+            </w:r>
+            <w:r>
+              <w:rPr>
+                <w:rFonts w:ascii="Consolas" w:hAnsi="Consolas" w:cs="Arial"/>
+                <w:color w:val="56B6C2"/>
+                <w:sz w:val="24"/>
+                <w:szCs w:val="24"/>
+                <w:lang w:val="en-US"/>
+              </w:rPr>
+              <w:t>.</w:t>
+            </w:r>
+            <w:r>
+              <w:rPr>
+                <w:rFonts w:ascii="Consolas" w:hAnsi="Consolas" w:cs="Arial"/>
+                <w:color w:val="61AFEF"/>
+                <w:sz w:val="24"/>
+                <w:szCs w:val="24"/>
+                <w:lang w:val="en-US"/>
+              </w:rPr>
+              <w:t>size</w:t>
+            </w:r>
+            <w:r>
+              <w:rPr>
+                <w:rFonts w:ascii="Consolas" w:hAnsi="Consolas" w:cs="Arial"/>
+                <w:color w:val="56B6C2"/>
+                <w:sz w:val="24"/>
+                <w:szCs w:val="24"/>
+                <w:lang w:val="en-US"/>
+              </w:rPr>
+              <w:t>()</w:t>
+            </w:r>
+          </w:p>
+        </w:tc>
+        <w:tc>
+          <w:tcPr>
+            <w:tcW w:w="3260" w:type="dxa"/>
+            <w:vMerge w:val="restart"/>
+            <w:shd w:val="clear" w:color="auto" w:fill="282A3A"/>
+          </w:tcPr>
+          <w:p>
+            <w:pPr>
+              <w:jc w:val="center"/>
+              <w:rPr>
+                <w:rFonts w:ascii="Consolas" w:hAnsi="Consolas" w:cs="Arial"/>
+                <w:color w:val="8198B1"/>
+                <w:sz w:val="24"/>
+                <w:szCs w:val="24"/>
+                <w:lang w:val="en-US"/>
+              </w:rPr>
+            </w:pPr>
+            <w:r>
+              <w:rPr>
+                <w:rFonts w:ascii="Consolas" w:hAnsi="Consolas" w:cs="Arial"/>
+                <w:color w:val="61AFEF"/>
+                <w:sz w:val="24"/>
+                <w:szCs w:val="24"/>
+                <w:lang w:val="en-US"/>
+              </w:rPr>
+              <w:t>Returns</w:t>
+            </w:r>
+            <w:r>
+              <w:rPr>
+                <w:rFonts w:ascii="Consolas" w:hAnsi="Consolas" w:cs="Arial"/>
+                <w:color w:val="8198B1"/>
+                <w:sz w:val="24"/>
+                <w:szCs w:val="24"/>
+                <w:lang w:val="en-US"/>
+              </w:rPr>
+              <w:t xml:space="preserve"> a </w:t>
+            </w:r>
+            <w:r>
+              <w:rPr>
+                <w:rFonts w:ascii="Consolas" w:hAnsi="Consolas" w:cs="Arial"/>
+                <w:color w:val="61AFEF"/>
+                <w:sz w:val="24"/>
+                <w:szCs w:val="24"/>
+                <w:lang w:val="en-US"/>
+              </w:rPr>
+              <w:t>size</w:t>
+            </w:r>
+            <w:r>
+              <w:rPr>
+                <w:rFonts w:ascii="Consolas" w:hAnsi="Consolas" w:cs="Arial"/>
+                <w:color w:val="61AFEF"/>
+                <w:sz w:val="24"/>
+                <w:szCs w:val="24"/>
+                <w:lang w:val="en-US"/>
+              </w:rPr>
+              <w:t>/length</w:t>
+            </w:r>
+            <w:r>
+              <w:rPr>
+                <w:rFonts w:ascii="Consolas" w:hAnsi="Consolas" w:cs="Arial"/>
+                <w:color w:val="61AFEF"/>
+                <w:sz w:val="24"/>
+                <w:szCs w:val="24"/>
+                <w:lang w:val="en-US"/>
+              </w:rPr>
+              <w:t xml:space="preserve"> </w:t>
+            </w:r>
+            <w:r>
+              <w:rPr>
+                <w:rFonts w:ascii="Consolas" w:hAnsi="Consolas" w:cs="Arial"/>
+                <w:color w:val="8198B1"/>
+                <w:sz w:val="24"/>
+                <w:szCs w:val="24"/>
+                <w:lang w:val="en-US"/>
+              </w:rPr>
+              <w:t xml:space="preserve">of the </w:t>
+            </w:r>
+            <w:r>
+              <w:rPr>
+                <w:rFonts w:ascii="Consolas" w:hAnsi="Consolas" w:cs="Arial"/>
+                <w:color w:val="E2C07B"/>
+                <w:sz w:val="24"/>
+                <w:szCs w:val="24"/>
+                <w:lang w:val="en-US"/>
+              </w:rPr>
+              <w:t>collection</w:t>
+            </w:r>
+          </w:p>
+        </w:tc>
+        <w:tc>
+          <w:tcPr>
+            <w:tcW w:w="2557" w:type="dxa"/>
+            <w:shd w:val="clear" w:color="auto" w:fill="282A3A"/>
+          </w:tcPr>
+          <w:p>
+            <w:pPr>
+              <w:jc w:val="center"/>
+              <w:rPr>
+                <w:rFonts w:ascii="Consolas" w:hAnsi="Consolas" w:cs="Arial"/>
+                <w:color w:val="8198B1"/>
+                <w:sz w:val="24"/>
+                <w:szCs w:val="24"/>
+                <w:lang w:val="en-US"/>
+              </w:rPr>
+            </w:pPr>
+            <w:r>
+              <w:rPr>
+                <w:rFonts w:ascii="Consolas" w:hAnsi="Consolas" w:cs="Arial"/>
+                <w:color w:val="E06C75"/>
+                <w:sz w:val="24"/>
+                <w:szCs w:val="24"/>
+                <w:lang w:val="en-US"/>
+              </w:rPr>
+              <w:t>a</w:t>
+            </w:r>
+            <w:r>
+              <w:rPr>
+                <w:rFonts w:ascii="Consolas" w:hAnsi="Consolas" w:cs="Arial"/>
+                <w:color w:val="56B6C2"/>
+                <w:sz w:val="24"/>
+                <w:szCs w:val="24"/>
+                <w:lang w:val="en-US"/>
+              </w:rPr>
+              <w:t>.</w:t>
+            </w:r>
+            <w:r>
+              <w:rPr>
+                <w:rFonts w:ascii="Consolas" w:hAnsi="Consolas" w:cs="Arial"/>
+                <w:color w:val="61AFEF"/>
+                <w:sz w:val="24"/>
+                <w:szCs w:val="24"/>
+                <w:lang w:val="en-US"/>
+              </w:rPr>
+              <w:t>size</w:t>
+            </w:r>
+            <w:r>
+              <w:rPr>
+                <w:rFonts w:ascii="Consolas" w:hAnsi="Consolas" w:cs="Arial"/>
+                <w:color w:val="56B6C2"/>
+                <w:sz w:val="24"/>
+                <w:szCs w:val="24"/>
+                <w:lang w:val="en-US"/>
+              </w:rPr>
+              <w:t>()</w:t>
+            </w:r>
+          </w:p>
+        </w:tc>
+      </w:tr>
+      <w:tr>
+        <w:trPr>
+          <w:trHeight w:val="282"/>
+          <w:jc w:val="center"/>
+        </w:trPr>
+        <w:tc>
+          <w:tcPr>
+            <w:tcW w:w="1838" w:type="dxa"/>
+            <w:vMerge/>
+            <w:shd w:val="clear" w:color="auto" w:fill="282A3A"/>
+          </w:tcPr>
+          <w:p>
+            <w:pPr>
+              <w:jc w:val="center"/>
+              <w:rPr>
+                <w:rFonts w:ascii="Consolas" w:hAnsi="Consolas" w:cs="Arial"/>
+                <w:color w:val="E2C07B"/>
+                <w:sz w:val="24"/>
+                <w:szCs w:val="24"/>
+                <w:lang w:val="en-US"/>
+              </w:rPr>
+            </w:pPr>
+          </w:p>
+        </w:tc>
+        <w:tc>
+          <w:tcPr>
+            <w:tcW w:w="3544" w:type="dxa"/>
+            <w:shd w:val="clear" w:color="auto" w:fill="282A3A"/>
+          </w:tcPr>
+          <w:p>
+            <w:pPr>
+              <w:jc w:val="center"/>
+              <w:rPr>
+                <w:rFonts w:ascii="Consolas" w:hAnsi="Consolas" w:cs="Arial"/>
+                <w:i/>
+                <w:iCs/>
+                <w:color w:val="E06C75"/>
+                <w:sz w:val="24"/>
+                <w:szCs w:val="24"/>
+                <w:lang w:val="en-US"/>
+              </w:rPr>
+            </w:pPr>
+            <w:r>
+              <w:rPr>
+                <w:rFonts w:ascii="Consolas" w:hAnsi="Consolas" w:cs="Arial"/>
+                <w:i/>
+                <w:iCs/>
+                <w:color w:val="E06C75"/>
+                <w:sz w:val="24"/>
+                <w:szCs w:val="24"/>
+                <w:lang w:val="en-US"/>
+              </w:rPr>
+              <w:t>name</w:t>
+            </w:r>
+            <w:r>
+              <w:rPr>
+                <w:rFonts w:ascii="Consolas" w:hAnsi="Consolas" w:cs="Arial"/>
+                <w:color w:val="56B6C2"/>
+                <w:sz w:val="24"/>
+                <w:szCs w:val="24"/>
+                <w:lang w:val="en-US"/>
+              </w:rPr>
+              <w:t>.</w:t>
+            </w:r>
+            <w:r>
+              <w:rPr>
+                <w:rFonts w:ascii="Consolas" w:hAnsi="Consolas" w:cs="Arial"/>
+                <w:color w:val="61AFEF"/>
+                <w:sz w:val="24"/>
+                <w:szCs w:val="24"/>
+                <w:lang w:val="en-US"/>
+              </w:rPr>
+              <w:t>length</w:t>
+            </w:r>
+            <w:r>
+              <w:rPr>
+                <w:rFonts w:ascii="Consolas" w:hAnsi="Consolas" w:cs="Arial"/>
+                <w:color w:val="56B6C2"/>
+                <w:sz w:val="24"/>
+                <w:szCs w:val="24"/>
+                <w:lang w:val="en-US"/>
+              </w:rPr>
+              <w:t>()</w:t>
+            </w:r>
+          </w:p>
+        </w:tc>
+        <w:tc>
+          <w:tcPr>
+            <w:tcW w:w="3260" w:type="dxa"/>
+            <w:vMerge/>
+            <w:shd w:val="clear" w:color="auto" w:fill="282A3A"/>
+          </w:tcPr>
+          <w:p>
+            <w:pPr>
+              <w:jc w:val="center"/>
+              <w:rPr>
+                <w:rFonts w:ascii="Consolas" w:hAnsi="Consolas" w:cs="Arial"/>
+                <w:color w:val="61AFEF"/>
+                <w:sz w:val="24"/>
+                <w:szCs w:val="24"/>
+                <w:lang w:val="en-US"/>
+              </w:rPr>
+            </w:pPr>
+          </w:p>
+        </w:tc>
+        <w:tc>
+          <w:tcPr>
+            <w:tcW w:w="2557" w:type="dxa"/>
+            <w:shd w:val="clear" w:color="auto" w:fill="282A3A"/>
+          </w:tcPr>
+          <w:p>
+            <w:pPr>
+              <w:jc w:val="center"/>
+              <w:rPr>
+                <w:rFonts w:ascii="Consolas" w:hAnsi="Consolas" w:cs="Arial"/>
+                <w:color w:val="E06C75"/>
+                <w:sz w:val="24"/>
+                <w:szCs w:val="24"/>
+                <w:lang w:val="en-US"/>
+              </w:rPr>
+            </w:pPr>
+            <w:r>
+              <w:rPr>
+                <w:rFonts w:ascii="Consolas" w:hAnsi="Consolas" w:cs="Arial"/>
+                <w:color w:val="E06C75"/>
+                <w:sz w:val="24"/>
+                <w:szCs w:val="24"/>
+                <w:lang w:val="en-US"/>
+              </w:rPr>
+              <w:t>a</w:t>
+            </w:r>
+            <w:r>
+              <w:rPr>
+                <w:rFonts w:ascii="Consolas" w:hAnsi="Consolas" w:cs="Arial"/>
+                <w:color w:val="56B6C2"/>
+                <w:sz w:val="24"/>
+                <w:szCs w:val="24"/>
+                <w:lang w:val="en-US"/>
+              </w:rPr>
+              <w:t>.</w:t>
+            </w:r>
+            <w:r>
+              <w:rPr>
+                <w:rFonts w:ascii="Consolas" w:hAnsi="Consolas" w:cs="Arial"/>
+                <w:color w:val="61AFEF"/>
+                <w:sz w:val="24"/>
+                <w:szCs w:val="24"/>
+                <w:lang w:val="en-US"/>
+              </w:rPr>
+              <w:t>length</w:t>
+            </w:r>
+            <w:r>
+              <w:rPr>
+                <w:rFonts w:ascii="Consolas" w:hAnsi="Consolas" w:cs="Arial"/>
+                <w:color w:val="56B6C2"/>
+                <w:sz w:val="24"/>
+                <w:szCs w:val="24"/>
+                <w:lang w:val="en-US"/>
+              </w:rPr>
+              <w:t>()</w:t>
+            </w:r>
+          </w:p>
+        </w:tc>
+      </w:tr>
+      <w:tr>
+        <w:trPr>
           <w:trHeight w:val="283"/>
           <w:jc w:val="center"/>
         </w:trPr>
@@ -17141,12 +17115,22 @@
             <w:r>
               <w:rPr>
                 <w:rFonts w:ascii="Consolas" w:hAnsi="Consolas" w:cs="Arial"/>
+                <w:color w:val="61AFEF"/>
+                <w:sz w:val="24"/>
+                <w:szCs w:val="24"/>
+                <w:lang w:val="en-US"/>
+              </w:rPr>
+              <w:t>Assign</w:t>
+            </w:r>
+            <w:r>
+              <w:rPr>
+                <w:rFonts w:ascii="Consolas" w:hAnsi="Consolas" w:cs="Arial"/>
                 <w:color w:val="E2C07B"/>
                 <w:sz w:val="24"/>
                 <w:szCs w:val="24"/>
                 <w:lang w:val="en-US"/>
               </w:rPr>
-              <w:t>Collection</w:t>
+              <w:t xml:space="preserve"> </w:t>
             </w:r>
             <w:r>
               <w:rPr>
@@ -17156,60 +17140,196 @@
                 <w:szCs w:val="24"/>
                 <w:lang w:val="en-US"/>
               </w:rPr>
+              <w:t>collection</w:t>
+            </w:r>
+          </w:p>
+        </w:tc>
+        <w:tc>
+          <w:tcPr>
+            <w:tcW w:w="3544" w:type="dxa"/>
+            <w:shd w:val="clear" w:color="auto" w:fill="282A3A"/>
+          </w:tcPr>
+          <w:p>
+            <w:pPr>
+              <w:jc w:val="center"/>
+              <w:rPr>
+                <w:rFonts w:ascii="Consolas" w:hAnsi="Consolas" w:cs="Arial"/>
+                <w:i/>
+                <w:iCs/>
+                <w:color w:val="E06C75"/>
+                <w:sz w:val="24"/>
+                <w:szCs w:val="24"/>
+                <w:lang w:val="en-US"/>
+              </w:rPr>
+            </w:pPr>
+            <w:r>
+              <w:rPr>
+                <w:rFonts w:ascii="Consolas" w:hAnsi="Consolas" w:cs="Arial"/>
+                <w:i/>
+                <w:iCs/>
+                <w:color w:val="E06C75"/>
+                <w:sz w:val="24"/>
+                <w:szCs w:val="24"/>
+                <w:lang w:val="en-US"/>
+              </w:rPr>
+              <w:t>name</w:t>
+            </w:r>
+            <w:r>
+              <w:rPr>
+                <w:rFonts w:ascii="Consolas" w:hAnsi="Consolas" w:cs="Arial"/>
+                <w:i/>
+                <w:iCs/>
+                <w:color w:val="8198B1"/>
+                <w:sz w:val="24"/>
+                <w:szCs w:val="24"/>
+                <w:lang w:val="en-US"/>
+              </w:rPr>
               <w:t xml:space="preserve"> </w:t>
             </w:r>
             <w:r>
               <w:rPr>
                 <w:rFonts w:ascii="Consolas" w:hAnsi="Consolas" w:cs="Arial"/>
+                <w:color w:val="56B6C2"/>
+                <w:sz w:val="24"/>
+                <w:szCs w:val="24"/>
+                <w:lang w:val="en-US"/>
+              </w:rPr>
+              <w:t>=</w:t>
+            </w:r>
+            <w:r>
+              <w:rPr>
+                <w:rFonts w:ascii="Consolas" w:hAnsi="Consolas" w:cs="Arial"/>
+                <w:i/>
+                <w:iCs/>
+                <w:color w:val="8198B1"/>
+                <w:sz w:val="24"/>
+                <w:szCs w:val="24"/>
+                <w:lang w:val="en-US"/>
+              </w:rPr>
+              <w:t xml:space="preserve"> </w:t>
+            </w:r>
+            <w:r>
+              <w:rPr>
+                <w:rFonts w:ascii="Consolas" w:hAnsi="Consolas" w:cs="Arial"/>
+                <w:color w:val="56B6C2"/>
+                <w:sz w:val="24"/>
+                <w:szCs w:val="24"/>
+                <w:lang w:val="en-US"/>
+              </w:rPr>
+              <w:t>{</w:t>
+            </w:r>
+            <w:r>
+              <w:rPr>
+                <w:rFonts w:ascii="Consolas" w:hAnsi="Consolas" w:cs="Arial"/>
+                <w:i/>
+                <w:iCs/>
+                <w:color w:val="C99563"/>
+                <w:sz w:val="24"/>
+                <w:szCs w:val="24"/>
+                <w:lang w:val="en-US"/>
+              </w:rPr>
+              <w:t>val1</w:t>
+            </w:r>
+            <w:r>
+              <w:rPr>
+                <w:rFonts w:ascii="Consolas" w:hAnsi="Consolas" w:cs="Arial"/>
+                <w:i/>
+                <w:iCs/>
+                <w:color w:val="56B6C2"/>
+                <w:sz w:val="24"/>
+                <w:szCs w:val="24"/>
+                <w:lang w:val="en-US"/>
+              </w:rPr>
+              <w:t>,</w:t>
+            </w:r>
+            <w:r>
+              <w:rPr>
+                <w:rFonts w:ascii="Consolas" w:hAnsi="Consolas" w:cs="Arial"/>
+                <w:i/>
+                <w:iCs/>
+                <w:color w:val="8198B1"/>
+                <w:sz w:val="24"/>
+                <w:szCs w:val="24"/>
+                <w:lang w:val="en-US"/>
+              </w:rPr>
+              <w:t xml:space="preserve"> </w:t>
+            </w:r>
+            <w:r>
+              <w:rPr>
+                <w:rFonts w:ascii="Consolas" w:hAnsi="Consolas" w:cs="Arial"/>
+                <w:i/>
+                <w:iCs/>
+                <w:color w:val="C99563"/>
+                <w:sz w:val="24"/>
+                <w:szCs w:val="24"/>
+                <w:lang w:val="en-US"/>
+              </w:rPr>
+              <w:t>val2</w:t>
+            </w:r>
+            <w:r>
+              <w:rPr>
+                <w:rFonts w:ascii="Consolas" w:hAnsi="Consolas" w:cs="Arial"/>
+                <w:i/>
+                <w:iCs/>
+                <w:color w:val="56B6C2"/>
+                <w:sz w:val="24"/>
+                <w:szCs w:val="24"/>
+                <w:lang w:val="en-US"/>
+              </w:rPr>
+              <w:t>,</w:t>
+            </w:r>
+            <w:r>
+              <w:rPr>
+                <w:rFonts w:ascii="Consolas" w:hAnsi="Consolas" w:cs="Arial"/>
+                <w:i/>
+                <w:iCs/>
+                <w:color w:val="8198B1"/>
+                <w:sz w:val="24"/>
+                <w:szCs w:val="24"/>
+                <w:lang w:val="en-US"/>
+              </w:rPr>
+              <w:t xml:space="preserve"> </w:t>
+            </w:r>
+            <w:r>
+              <w:rPr>
+                <w:rFonts w:ascii="Consolas" w:hAnsi="Consolas" w:cs="Arial"/>
+                <w:i/>
+                <w:iCs/>
+                <w:color w:val="C99563"/>
+                <w:sz w:val="24"/>
+                <w:szCs w:val="24"/>
+                <w:lang w:val="en-US"/>
+              </w:rPr>
+              <w:t>…</w:t>
+            </w:r>
+            <w:r>
+              <w:rPr>
+                <w:rFonts w:ascii="Consolas" w:hAnsi="Consolas" w:cs="Arial"/>
+                <w:color w:val="56B6C2"/>
+                <w:sz w:val="24"/>
+                <w:szCs w:val="24"/>
+                <w:lang w:val="en-US"/>
+              </w:rPr>
+              <w:t>}</w:t>
+            </w:r>
+          </w:p>
+        </w:tc>
+        <w:tc>
+          <w:tcPr>
+            <w:tcW w:w="3260" w:type="dxa"/>
+            <w:shd w:val="clear" w:color="auto" w:fill="282A3A"/>
+          </w:tcPr>
+          <w:p>
+            <w:pPr>
+              <w:jc w:val="center"/>
+              <w:rPr>
+                <w:rFonts w:ascii="Consolas" w:hAnsi="Consolas" w:cs="Arial"/>
                 <w:color w:val="61AFEF"/>
                 <w:sz w:val="24"/>
                 <w:szCs w:val="24"/>
                 <w:lang w:val="en-US"/>
               </w:rPr>
-              <w:t>size</w:t>
-            </w:r>
-          </w:p>
-        </w:tc>
-        <w:tc>
-          <w:tcPr>
-            <w:tcW w:w="3544" w:type="dxa"/>
-            <w:shd w:val="clear" w:color="auto" w:fill="282A3A"/>
-          </w:tcPr>
-          <w:p>
-            <w:pPr>
-              <w:jc w:val="center"/>
-              <w:rPr>
-                <w:rFonts w:ascii="Consolas" w:hAnsi="Consolas" w:cs="Arial"/>
-                <w:i/>
-                <w:iCs/>
-                <w:color w:val="8198B1"/>
-                <w:sz w:val="24"/>
-                <w:szCs w:val="24"/>
-                <w:lang w:val="en-US"/>
-              </w:rPr>
-            </w:pPr>
-            <w:r>
-              <w:rPr>
-                <w:rFonts w:ascii="Consolas" w:hAnsi="Consolas" w:cs="Arial"/>
-                <w:i/>
-                <w:iCs/>
-                <w:color w:val="E06C75"/>
-                <w:sz w:val="24"/>
-                <w:szCs w:val="24"/>
-                <w:lang w:val="en-US"/>
-              </w:rPr>
-              <w:t>name</w:t>
-            </w:r>
-            <w:r>
-              <w:rPr>
-                <w:rFonts w:ascii="Consolas" w:hAnsi="Consolas" w:cs="Arial"/>
-                <w:color w:val="56B6C2"/>
-                <w:sz w:val="24"/>
-                <w:szCs w:val="24"/>
-                <w:lang w:val="en-US"/>
-              </w:rPr>
-              <w:t>.</w:t>
-            </w:r>
+            </w:pPr>
             <w:r>
               <w:rPr>
                 <w:rFonts w:ascii="Consolas" w:hAnsi="Consolas" w:cs="Arial"/>
@@ -17218,55 +17338,7 @@
                 <w:szCs w:val="24"/>
                 <w:lang w:val="en-US"/>
               </w:rPr>
-              <w:t>size</w:t>
-            </w:r>
-            <w:r>
-              <w:rPr>
-                <w:rFonts w:ascii="Consolas" w:hAnsi="Consolas" w:cs="Arial"/>
-                <w:color w:val="56B6C2"/>
-                <w:sz w:val="24"/>
-                <w:szCs w:val="24"/>
-                <w:lang w:val="en-US"/>
-              </w:rPr>
-              <w:t>()</w:t>
-            </w:r>
-          </w:p>
-        </w:tc>
-        <w:tc>
-          <w:tcPr>
-            <w:tcW w:w="3260" w:type="dxa"/>
-            <w:shd w:val="clear" w:color="auto" w:fill="282A3A"/>
-          </w:tcPr>
-          <w:p>
-            <w:pPr>
-              <w:jc w:val="center"/>
-              <w:rPr>
-                <w:rFonts w:ascii="Consolas" w:hAnsi="Consolas" w:cs="Arial"/>
-                <w:color w:val="8198B1"/>
-                <w:sz w:val="24"/>
-                <w:szCs w:val="24"/>
-                <w:lang w:val="en-US"/>
-              </w:rPr>
-            </w:pPr>
-            <w:r>
-              <w:rPr>
-                <w:rFonts w:ascii="Consolas" w:hAnsi="Consolas" w:cs="Arial"/>
-                <w:color w:val="61AFEF"/>
-                <w:sz w:val="24"/>
-                <w:szCs w:val="24"/>
-                <w:lang w:val="en-US"/>
-              </w:rPr>
-              <w:t>Return</w:t>
-            </w:r>
-            <w:r>
-              <w:rPr>
-                <w:rFonts w:ascii="Consolas" w:hAnsi="Consolas" w:cs="Arial"/>
-                <w:color w:val="61AFEF"/>
-                <w:sz w:val="24"/>
-                <w:szCs w:val="24"/>
-                <w:lang w:val="en-US"/>
-              </w:rPr>
-              <w:t>s</w:t>
+              <w:t>Assigns</w:t>
             </w:r>
             <w:r>
               <w:rPr>
@@ -17281,37 +17353,17 @@
             <w:r>
               <w:rPr>
                 <w:rFonts w:ascii="Consolas" w:hAnsi="Consolas" w:cs="Arial"/>
-                <w:color w:val="61AFEF"/>
-                <w:sz w:val="24"/>
-                <w:szCs w:val="24"/>
-                <w:lang w:val="en-US"/>
-              </w:rPr>
-              <w:t xml:space="preserve">size </w:t>
-            </w:r>
-            <w:r>
-              <w:rPr>
-                <w:rFonts w:ascii="Consolas" w:hAnsi="Consolas" w:cs="Arial"/>
-                <w:color w:val="8198B1"/>
-                <w:sz w:val="24"/>
-                <w:szCs w:val="24"/>
-                <w:lang w:val="en-US"/>
-              </w:rPr>
-              <w:t xml:space="preserve">of </w:t>
-            </w:r>
-            <w:r>
-              <w:rPr>
-                <w:rFonts w:ascii="Consolas" w:hAnsi="Consolas" w:cs="Arial"/>
-                <w:color w:val="8198B1"/>
-                <w:sz w:val="24"/>
-                <w:szCs w:val="24"/>
-                <w:lang w:val="en-US"/>
-              </w:rPr>
-              <w:t>the</w:t>
-            </w:r>
-            <w:r>
-              <w:rPr>
-                <w:rFonts w:ascii="Consolas" w:hAnsi="Consolas" w:cs="Arial"/>
-                <w:color w:val="8198B1"/>
+                <w:color w:val="E2C07B"/>
+                <w:sz w:val="24"/>
+                <w:szCs w:val="24"/>
+                <w:lang w:val="en-US"/>
+              </w:rPr>
+              <w:t>collection</w:t>
+            </w:r>
+            <w:r>
+              <w:rPr>
+                <w:rFonts w:ascii="Consolas" w:hAnsi="Consolas" w:cs="Arial"/>
+                <w:color w:val="E2C07B"/>
                 <w:sz w:val="24"/>
                 <w:szCs w:val="24"/>
                 <w:lang w:val="en-US"/>
@@ -17321,12 +17373,42 @@
             <w:r>
               <w:rPr>
                 <w:rFonts w:ascii="Consolas" w:hAnsi="Consolas" w:cs="Arial"/>
-                <w:color w:val="E2C07B"/>
-                <w:sz w:val="24"/>
-                <w:szCs w:val="24"/>
-                <w:lang w:val="en-US"/>
-              </w:rPr>
-              <w:t>collection</w:t>
+                <w:color w:val="8198B1"/>
+                <w:sz w:val="24"/>
+                <w:szCs w:val="24"/>
+                <w:lang w:val="en-US"/>
+              </w:rPr>
+              <w:t xml:space="preserve">with given </w:t>
+            </w:r>
+            <w:r>
+              <w:rPr>
+                <w:rFonts w:ascii="Consolas" w:hAnsi="Consolas" w:cs="Arial"/>
+                <w:color w:val="C99563"/>
+                <w:sz w:val="24"/>
+                <w:szCs w:val="24"/>
+                <w:lang w:val="en-US"/>
+              </w:rPr>
+              <w:t xml:space="preserve">values </w:t>
+            </w:r>
+            <w:r>
+              <w:rPr>
+                <w:rFonts w:ascii="Consolas" w:hAnsi="Consolas" w:cs="Arial"/>
+                <w:color w:val="8198B1"/>
+                <w:sz w:val="24"/>
+                <w:szCs w:val="24"/>
+                <w:lang w:val="en-US"/>
+              </w:rPr>
+              <w:t xml:space="preserve">to a </w:t>
+            </w:r>
+            <w:r>
+              <w:rPr>
+                <w:rFonts w:ascii="Consolas" w:hAnsi="Consolas" w:cs="Arial"/>
+                <w:color w:val="E06C75"/>
+                <w:sz w:val="24"/>
+                <w:szCs w:val="24"/>
+                <w:lang w:val="en-US"/>
+              </w:rPr>
+              <w:t>variable</w:t>
             </w:r>
           </w:p>
         </w:tc>
@@ -17340,7 +17422,7 @@
               <w:jc w:val="center"/>
               <w:rPr>
                 <w:rFonts w:ascii="Consolas" w:hAnsi="Consolas" w:cs="Arial"/>
-                <w:color w:val="8198B1"/>
+                <w:color w:val="E06C75"/>
                 <w:sz w:val="24"/>
                 <w:szCs w:val="24"/>
                 <w:lang w:val="en-US"/>
@@ -17359,32 +17441,112 @@
             <w:r>
               <w:rPr>
                 <w:rFonts w:ascii="Consolas" w:hAnsi="Consolas" w:cs="Arial"/>
-                <w:color w:val="56B6C2"/>
-                <w:sz w:val="24"/>
-                <w:szCs w:val="24"/>
-                <w:lang w:val="en-US"/>
-              </w:rPr>
-              <w:t>.</w:t>
-            </w:r>
-            <w:r>
-              <w:rPr>
-                <w:rFonts w:ascii="Consolas" w:hAnsi="Consolas" w:cs="Arial"/>
-                <w:color w:val="61AFEF"/>
-                <w:sz w:val="24"/>
-                <w:szCs w:val="24"/>
-                <w:lang w:val="en-US"/>
-              </w:rPr>
-              <w:t>size</w:t>
-            </w:r>
-            <w:r>
-              <w:rPr>
-                <w:rFonts w:ascii="Consolas" w:hAnsi="Consolas" w:cs="Arial"/>
-                <w:color w:val="56B6C2"/>
-                <w:sz w:val="24"/>
-                <w:szCs w:val="24"/>
-                <w:lang w:val="en-US"/>
-              </w:rPr>
-              <w:t>()</w:t>
+                <w:color w:val="8198B1"/>
+                <w:sz w:val="24"/>
+                <w:szCs w:val="24"/>
+                <w:lang w:val="en-US"/>
+              </w:rPr>
+              <w:t xml:space="preserve"> </w:t>
+            </w:r>
+            <w:r>
+              <w:rPr>
+                <w:rFonts w:ascii="Consolas" w:hAnsi="Consolas" w:cs="Arial"/>
+                <w:color w:val="56B6C2"/>
+                <w:sz w:val="24"/>
+                <w:szCs w:val="24"/>
+                <w:lang w:val="en-US"/>
+              </w:rPr>
+              <w:t>=</w:t>
+            </w:r>
+            <w:r>
+              <w:rPr>
+                <w:rFonts w:ascii="Consolas" w:hAnsi="Consolas" w:cs="Arial"/>
+                <w:color w:val="8198B1"/>
+                <w:sz w:val="24"/>
+                <w:szCs w:val="24"/>
+                <w:lang w:val="en-US"/>
+              </w:rPr>
+              <w:t xml:space="preserve"> </w:t>
+            </w:r>
+            <w:r>
+              <w:rPr>
+                <w:rFonts w:ascii="Consolas" w:hAnsi="Consolas" w:cs="Arial"/>
+                <w:color w:val="56B6C2"/>
+                <w:sz w:val="24"/>
+                <w:szCs w:val="24"/>
+                <w:lang w:val="en-US"/>
+              </w:rPr>
+              <w:t>{</w:t>
+            </w:r>
+            <w:r>
+              <w:rPr>
+                <w:rFonts w:ascii="Consolas" w:hAnsi="Consolas" w:cs="Arial"/>
+                <w:color w:val="C99563"/>
+                <w:sz w:val="24"/>
+                <w:szCs w:val="24"/>
+                <w:lang w:val="en-US"/>
+              </w:rPr>
+              <w:t>1</w:t>
+            </w:r>
+            <w:r>
+              <w:rPr>
+                <w:rFonts w:ascii="Consolas" w:hAnsi="Consolas" w:cs="Arial"/>
+                <w:color w:val="56B6C2"/>
+                <w:sz w:val="24"/>
+                <w:szCs w:val="24"/>
+                <w:lang w:val="en-US"/>
+              </w:rPr>
+              <w:t>,</w:t>
+            </w:r>
+            <w:r>
+              <w:rPr>
+                <w:rFonts w:ascii="Consolas" w:hAnsi="Consolas" w:cs="Arial"/>
+                <w:color w:val="8198B1"/>
+                <w:sz w:val="24"/>
+                <w:szCs w:val="24"/>
+                <w:lang w:val="en-US"/>
+              </w:rPr>
+              <w:t xml:space="preserve"> </w:t>
+            </w:r>
+            <w:r>
+              <w:rPr>
+                <w:rFonts w:ascii="Consolas" w:hAnsi="Consolas" w:cs="Arial"/>
+                <w:color w:val="C99563"/>
+                <w:sz w:val="24"/>
+                <w:szCs w:val="24"/>
+                <w:lang w:val="en-US"/>
+              </w:rPr>
+              <w:t>2</w:t>
+            </w:r>
+            <w:r>
+              <w:rPr>
+                <w:rFonts w:ascii="Consolas" w:hAnsi="Consolas" w:cs="Arial"/>
+                <w:color w:val="56B6C2"/>
+                <w:sz w:val="24"/>
+                <w:szCs w:val="24"/>
+                <w:lang w:val="en-US"/>
+              </w:rPr>
+              <w:t>,</w:t>
+            </w:r>
+            <w:r>
+              <w:rPr>
+                <w:rFonts w:ascii="Consolas" w:hAnsi="Consolas" w:cs="Arial"/>
+                <w:color w:val="C99563"/>
+                <w:sz w:val="24"/>
+                <w:szCs w:val="24"/>
+                <w:lang w:val="en-US"/>
+              </w:rPr>
+              <w:t xml:space="preserve"> 3</w:t>
+            </w:r>
+            <w:r>
+              <w:rPr>
+                <w:rFonts w:ascii="Consolas" w:hAnsi="Consolas" w:cs="Arial"/>
+                <w:color w:val="56B6C2"/>
+                <w:sz w:val="24"/>
+                <w:szCs w:val="24"/>
+                <w:lang w:val="en-US"/>
+              </w:rPr>
+              <w:t>}</w:t>
             </w:r>
           </w:p>
         </w:tc>
@@ -18629,12 +18791,13 @@
       </w:tr>
       <w:tr>
         <w:trPr>
-          <w:trHeight w:val="283"/>
+          <w:trHeight w:val="282"/>
           <w:jc w:val="center"/>
         </w:trPr>
         <w:tc>
           <w:tcPr>
             <w:tcW w:w="1838" w:type="dxa"/>
+            <w:vMerge w:val="restart"/>
             <w:shd w:val="clear" w:color="auto" w:fill="282A3A"/>
           </w:tcPr>
           <w:p>
@@ -18656,7 +18819,158 @@
                 <w:szCs w:val="24"/>
                 <w:lang w:val="en-US"/>
               </w:rPr>
-              <w:t>Stack</w:t>
+              <w:t xml:space="preserve">Stack </w:t>
+            </w:r>
+            <w:r>
+              <w:rPr>
+                <w:rFonts w:ascii="Consolas" w:hAnsi="Consolas" w:cs="Arial"/>
+                <w:color w:val="61AFEF"/>
+                <w:sz w:val="24"/>
+                <w:szCs w:val="24"/>
+                <w:lang w:val="en-US"/>
+              </w:rPr>
+              <w:t>size</w:t>
+            </w:r>
+            <w:r>
+              <w:rPr>
+                <w:rFonts w:ascii="Consolas" w:hAnsi="Consolas" w:cs="Arial"/>
+                <w:color w:val="61AFEF"/>
+                <w:sz w:val="24"/>
+                <w:szCs w:val="24"/>
+                <w:lang w:val="en-US"/>
+              </w:rPr>
+              <w:t>/length</w:t>
+            </w:r>
+          </w:p>
+        </w:tc>
+        <w:tc>
+          <w:tcPr>
+            <w:tcW w:w="3544" w:type="dxa"/>
+            <w:shd w:val="clear" w:color="auto" w:fill="282A3A"/>
+          </w:tcPr>
+          <w:p>
+            <w:pPr>
+              <w:jc w:val="center"/>
+              <w:rPr>
+                <w:rFonts w:ascii="Consolas" w:hAnsi="Consolas" w:cs="Arial"/>
+                <w:i/>
+                <w:iCs/>
+                <w:color w:val="8198B1"/>
+                <w:sz w:val="24"/>
+                <w:szCs w:val="24"/>
+                <w:lang w:val="en-US"/>
+              </w:rPr>
+            </w:pPr>
+            <w:r>
+              <w:rPr>
+                <w:rFonts w:ascii="Consolas" w:hAnsi="Consolas" w:cs="Arial"/>
+                <w:i/>
+                <w:iCs/>
+                <w:color w:val="E06C75"/>
+                <w:sz w:val="24"/>
+                <w:szCs w:val="24"/>
+                <w:lang w:val="en-US"/>
+              </w:rPr>
+              <w:t>name</w:t>
+            </w:r>
+            <w:r>
+              <w:rPr>
+                <w:rFonts w:ascii="Consolas" w:hAnsi="Consolas" w:cs="Arial"/>
+                <w:color w:val="56B6C2"/>
+                <w:sz w:val="24"/>
+                <w:szCs w:val="24"/>
+                <w:lang w:val="en-US"/>
+              </w:rPr>
+              <w:t>.</w:t>
+            </w:r>
+            <w:r>
+              <w:rPr>
+                <w:rFonts w:ascii="Consolas" w:hAnsi="Consolas" w:cs="Arial"/>
+                <w:color w:val="61AFEF"/>
+                <w:sz w:val="24"/>
+                <w:szCs w:val="24"/>
+                <w:lang w:val="en-US"/>
+              </w:rPr>
+              <w:t>size</w:t>
+            </w:r>
+            <w:r>
+              <w:rPr>
+                <w:rFonts w:ascii="Consolas" w:hAnsi="Consolas" w:cs="Arial"/>
+                <w:color w:val="56B6C2"/>
+                <w:sz w:val="24"/>
+                <w:szCs w:val="24"/>
+                <w:lang w:val="en-US"/>
+              </w:rPr>
+              <w:t>()</w:t>
+            </w:r>
+          </w:p>
+        </w:tc>
+        <w:tc>
+          <w:tcPr>
+            <w:tcW w:w="3260" w:type="dxa"/>
+            <w:vMerge w:val="restart"/>
+            <w:shd w:val="clear" w:color="auto" w:fill="282A3A"/>
+          </w:tcPr>
+          <w:p>
+            <w:pPr>
+              <w:jc w:val="center"/>
+              <w:rPr>
+                <w:rFonts w:ascii="Consolas" w:hAnsi="Consolas" w:cs="Arial"/>
+                <w:color w:val="8198B1"/>
+                <w:sz w:val="24"/>
+                <w:szCs w:val="24"/>
+                <w:lang w:val="en-US"/>
+              </w:rPr>
+            </w:pPr>
+            <w:r>
+              <w:rPr>
+                <w:rFonts w:ascii="Consolas" w:hAnsi="Consolas" w:cs="Arial"/>
+                <w:color w:val="61AFEF"/>
+                <w:sz w:val="24"/>
+                <w:szCs w:val="24"/>
+                <w:lang w:val="en-US"/>
+              </w:rPr>
+              <w:t>Returns</w:t>
+            </w:r>
+            <w:r>
+              <w:rPr>
+                <w:rFonts w:ascii="Consolas" w:hAnsi="Consolas" w:cs="Arial"/>
+                <w:color w:val="8198B1"/>
+                <w:sz w:val="24"/>
+                <w:szCs w:val="24"/>
+                <w:lang w:val="en-US"/>
+              </w:rPr>
+              <w:t xml:space="preserve"> a </w:t>
+            </w:r>
+            <w:r>
+              <w:rPr>
+                <w:rFonts w:ascii="Consolas" w:hAnsi="Consolas" w:cs="Arial"/>
+                <w:color w:val="61AFEF"/>
+                <w:sz w:val="24"/>
+                <w:szCs w:val="24"/>
+                <w:lang w:val="en-US"/>
+              </w:rPr>
+              <w:t>size</w:t>
+            </w:r>
+            <w:r>
+              <w:rPr>
+                <w:rFonts w:ascii="Consolas" w:hAnsi="Consolas" w:cs="Arial"/>
+                <w:color w:val="61AFEF"/>
+                <w:sz w:val="24"/>
+                <w:szCs w:val="24"/>
+                <w:lang w:val="en-US"/>
+              </w:rPr>
+              <w:t>/length</w:t>
+            </w:r>
+            <w:r>
+              <w:rPr>
+                <w:rFonts w:ascii="Consolas" w:hAnsi="Consolas" w:cs="Arial"/>
+                <w:color w:val="8198B1"/>
+                <w:sz w:val="24"/>
+                <w:szCs w:val="24"/>
+                <w:lang w:val="en-US"/>
+              </w:rPr>
+              <w:t xml:space="preserve"> of the </w:t>
             </w:r>
             <w:r>
               <w:rPr>
@@ -18666,7 +18980,45 @@
                 <w:szCs w:val="24"/>
                 <w:lang w:val="en-US"/>
               </w:rPr>
-              <w:t xml:space="preserve"> </w:t>
+              <w:t>stack</w:t>
+            </w:r>
+          </w:p>
+        </w:tc>
+        <w:tc>
+          <w:tcPr>
+            <w:tcW w:w="2557" w:type="dxa"/>
+            <w:shd w:val="clear" w:color="auto" w:fill="282A3A"/>
+          </w:tcPr>
+          <w:p>
+            <w:pPr>
+              <w:jc w:val="center"/>
+              <w:rPr>
+                <w:rFonts w:ascii="Consolas" w:hAnsi="Consolas" w:cs="Arial"/>
+                <w:color w:val="8198B1"/>
+                <w:sz w:val="24"/>
+                <w:szCs w:val="24"/>
+                <w:lang w:val="en-US"/>
+              </w:rPr>
+            </w:pPr>
+            <w:r>
+              <w:rPr>
+                <w:rFonts w:ascii="Consolas" w:hAnsi="Consolas" w:cs="Arial"/>
+                <w:color w:val="E06C75"/>
+                <w:sz w:val="24"/>
+                <w:szCs w:val="24"/>
+                <w:lang w:val="en-US"/>
+              </w:rPr>
+              <w:t>a</w:t>
+            </w:r>
+            <w:r>
+              <w:rPr>
+                <w:rFonts w:ascii="Consolas" w:hAnsi="Consolas" w:cs="Arial"/>
+                <w:color w:val="56B6C2"/>
+                <w:sz w:val="24"/>
+                <w:szCs w:val="24"/>
+                <w:lang w:val="en-US"/>
+              </w:rPr>
+              <w:t>.</w:t>
             </w:r>
             <w:r>
               <w:rPr>
@@ -18678,6 +19030,41 @@
               </w:rPr>
               <w:t>size</w:t>
             </w:r>
+            <w:r>
+              <w:rPr>
+                <w:rFonts w:ascii="Consolas" w:hAnsi="Consolas" w:cs="Arial"/>
+                <w:color w:val="56B6C2"/>
+                <w:sz w:val="24"/>
+                <w:szCs w:val="24"/>
+                <w:lang w:val="en-US"/>
+              </w:rPr>
+              <w:t>()</w:t>
+            </w:r>
+          </w:p>
+        </w:tc>
+      </w:tr>
+      <w:tr>
+        <w:trPr>
+          <w:trHeight w:val="282"/>
+          <w:jc w:val="center"/>
+        </w:trPr>
+        <w:tc>
+          <w:tcPr>
+            <w:tcW w:w="1838" w:type="dxa"/>
+            <w:vMerge/>
+            <w:shd w:val="clear" w:color="auto" w:fill="282A3A"/>
+          </w:tcPr>
+          <w:p>
+            <w:pPr>
+              <w:jc w:val="center"/>
+              <w:rPr>
+                <w:rFonts w:ascii="Consolas" w:hAnsi="Consolas" w:cs="Arial"/>
+                <w:color w:val="E2C07B"/>
+                <w:sz w:val="24"/>
+                <w:szCs w:val="24"/>
+                <w:lang w:val="en-US"/>
+              </w:rPr>
+            </w:pPr>
           </w:p>
         </w:tc>
         <w:tc>
@@ -18692,7 +19079,7 @@
                 <w:rFonts w:ascii="Consolas" w:hAnsi="Consolas" w:cs="Arial"/>
                 <w:i/>
                 <w:iCs/>
-                <w:color w:val="8198B1"/>
+                <w:color w:val="E06C75"/>
                 <w:sz w:val="24"/>
                 <w:szCs w:val="24"/>
                 <w:lang w:val="en-US"/>
@@ -18728,7 +19115,7 @@
                 <w:szCs w:val="24"/>
                 <w:lang w:val="en-US"/>
               </w:rPr>
-              <w:t>size</w:t>
+              <w:t>length</w:t>
             </w:r>
             <w:r>
               <w:rPr>
@@ -18745,20 +19132,12 @@
         <w:tc>
           <w:tcPr>
             <w:tcW w:w="3260" w:type="dxa"/>
-            <w:shd w:val="clear" w:color="auto" w:fill="282A3A"/>
-          </w:tcPr>
-          <w:p>
-            <w:pPr>
-              <w:jc w:val="center"/>
-              <w:rPr>
-                <w:rFonts w:ascii="Consolas" w:hAnsi="Consolas" w:cs="Arial"/>
-                <w:color w:val="8198B1"/>
-                <w:sz w:val="24"/>
-                <w:szCs w:val="24"/>
-                <w:lang w:val="en-US"/>
-              </w:rPr>
-            </w:pPr>
-            <w:r>
+            <w:vMerge/>
+            <w:shd w:val="clear" w:color="auto" w:fill="282A3A"/>
+          </w:tcPr>
+          <w:p>
+            <w:pPr>
+              <w:jc w:val="center"/>
               <w:rPr>
                 <w:rFonts w:ascii="Consolas" w:hAnsi="Consolas" w:cs="Arial"/>
                 <w:color w:val="61AFEF"/>
@@ -18766,7 +19145,44 @@
                 <w:szCs w:val="24"/>
                 <w:lang w:val="en-US"/>
               </w:rPr>
-              <w:t>Return</w:t>
+            </w:pPr>
+          </w:p>
+        </w:tc>
+        <w:tc>
+          <w:tcPr>
+            <w:tcW w:w="2557" w:type="dxa"/>
+            <w:shd w:val="clear" w:color="auto" w:fill="282A3A"/>
+          </w:tcPr>
+          <w:p>
+            <w:pPr>
+              <w:jc w:val="center"/>
+              <w:rPr>
+                <w:rFonts w:ascii="Consolas" w:hAnsi="Consolas" w:cs="Arial"/>
+                <w:color w:val="E06C75"/>
+                <w:sz w:val="24"/>
+                <w:szCs w:val="24"/>
+                <w:lang w:val="en-US"/>
+              </w:rPr>
+            </w:pPr>
+            <w:r>
+              <w:rPr>
+                <w:rFonts w:ascii="Consolas" w:hAnsi="Consolas" w:cs="Arial"/>
+                <w:color w:val="E06C75"/>
+                <w:sz w:val="24"/>
+                <w:szCs w:val="24"/>
+                <w:lang w:val="en-US"/>
+              </w:rPr>
+              <w:t>a</w:t>
+            </w:r>
+            <w:r>
+              <w:rPr>
+                <w:rFonts w:ascii="Consolas" w:hAnsi="Consolas" w:cs="Arial"/>
+                <w:color w:val="56B6C2"/>
+                <w:sz w:val="24"/>
+                <w:szCs w:val="24"/>
+                <w:lang w:val="en-US"/>
+              </w:rPr>
+              <w:t>.</w:t>
             </w:r>
             <w:r>
               <w:rPr>
@@ -18776,105 +19192,7 @@
                 <w:szCs w:val="24"/>
                 <w:lang w:val="en-US"/>
               </w:rPr>
-              <w:t>s</w:t>
-            </w:r>
-            <w:r>
-              <w:rPr>
-                <w:rFonts w:ascii="Consolas" w:hAnsi="Consolas" w:cs="Arial"/>
-                <w:color w:val="8198B1"/>
-                <w:sz w:val="24"/>
-                <w:szCs w:val="24"/>
-                <w:lang w:val="en-US"/>
-              </w:rPr>
-              <w:t xml:space="preserve"> a </w:t>
-            </w:r>
-            <w:r>
-              <w:rPr>
-                <w:rFonts w:ascii="Consolas" w:hAnsi="Consolas" w:cs="Arial"/>
-                <w:color w:val="61AFEF"/>
-                <w:sz w:val="24"/>
-                <w:szCs w:val="24"/>
-                <w:lang w:val="en-US"/>
-              </w:rPr>
-              <w:t>size</w:t>
-            </w:r>
-            <w:r>
-              <w:rPr>
-                <w:rFonts w:ascii="Consolas" w:hAnsi="Consolas" w:cs="Arial"/>
-                <w:color w:val="8198B1"/>
-                <w:sz w:val="24"/>
-                <w:szCs w:val="24"/>
-                <w:lang w:val="en-US"/>
-              </w:rPr>
-              <w:t xml:space="preserve"> of </w:t>
-            </w:r>
-            <w:r>
-              <w:rPr>
-                <w:rFonts w:ascii="Consolas" w:hAnsi="Consolas" w:cs="Arial"/>
-                <w:color w:val="8198B1"/>
-                <w:sz w:val="24"/>
-                <w:szCs w:val="24"/>
-                <w:lang w:val="en-US"/>
-              </w:rPr>
-              <w:t xml:space="preserve">the </w:t>
-            </w:r>
-            <w:r>
-              <w:rPr>
-                <w:rFonts w:ascii="Consolas" w:hAnsi="Consolas" w:cs="Arial"/>
-                <w:color w:val="E2C07B"/>
-                <w:sz w:val="24"/>
-                <w:szCs w:val="24"/>
-                <w:lang w:val="en-US"/>
-              </w:rPr>
-              <w:t>stack</w:t>
-            </w:r>
-          </w:p>
-        </w:tc>
-        <w:tc>
-          <w:tcPr>
-            <w:tcW w:w="2557" w:type="dxa"/>
-            <w:shd w:val="clear" w:color="auto" w:fill="282A3A"/>
-          </w:tcPr>
-          <w:p>
-            <w:pPr>
-              <w:jc w:val="center"/>
-              <w:rPr>
-                <w:rFonts w:ascii="Consolas" w:hAnsi="Consolas" w:cs="Arial"/>
-                <w:color w:val="8198B1"/>
-                <w:sz w:val="24"/>
-                <w:szCs w:val="24"/>
-                <w:lang w:val="en-US"/>
-              </w:rPr>
-            </w:pPr>
-            <w:r>
-              <w:rPr>
-                <w:rFonts w:ascii="Consolas" w:hAnsi="Consolas" w:cs="Arial"/>
-                <w:color w:val="E06C75"/>
-                <w:sz w:val="24"/>
-                <w:szCs w:val="24"/>
-                <w:lang w:val="en-US"/>
-              </w:rPr>
-              <w:t>a</w:t>
-            </w:r>
-            <w:r>
-              <w:rPr>
-                <w:rFonts w:ascii="Consolas" w:hAnsi="Consolas" w:cs="Arial"/>
-                <w:color w:val="56B6C2"/>
-                <w:sz w:val="24"/>
-                <w:szCs w:val="24"/>
-                <w:lang w:val="en-US"/>
-              </w:rPr>
-              <w:t>.</w:t>
-            </w:r>
-            <w:r>
-              <w:rPr>
-                <w:rFonts w:ascii="Consolas" w:hAnsi="Consolas" w:cs="Arial"/>
-                <w:color w:val="61AFEF"/>
-                <w:sz w:val="24"/>
-                <w:szCs w:val="24"/>
-                <w:lang w:val="en-US"/>
-              </w:rPr>
-              <w:t>size</w:t>
+              <w:t>length</w:t>
             </w:r>
             <w:r>
               <w:rPr>
@@ -18924,18 +19242,7 @@
           <w:u w:val="single"/>
           <w:lang w:val="en-US"/>
         </w:rPr>
-        <w:t>Queue</w:t>
-      </w:r>
-      <w:r>
-        <w:rPr>
-          <w:rFonts w:ascii="Consolas" w:hAnsi="Consolas" w:cs="Arial"/>
-          <w:color w:val="282A3A"/>
-          <w:sz w:val="32"/>
-          <w:szCs w:val="32"/>
-          <w:u w:val="single"/>
-          <w:lang w:val="en-US"/>
-        </w:rPr>
-        <w:t>s</w:t>
+        <w:t>Queues</w:t>
       </w:r>
     </w:p>
     <w:tbl>
@@ -20149,12 +20456,13 @@
       </w:tr>
       <w:tr>
         <w:trPr>
-          <w:trHeight w:val="283"/>
+          <w:trHeight w:val="282"/>
           <w:jc w:val="center"/>
         </w:trPr>
         <w:tc>
           <w:tcPr>
             <w:tcW w:w="1838" w:type="dxa"/>
+            <w:vMerge w:val="restart"/>
             <w:shd w:val="clear" w:color="auto" w:fill="282A3A"/>
           </w:tcPr>
           <w:p>
@@ -20176,7 +20484,168 @@
                 <w:szCs w:val="24"/>
                 <w:lang w:val="en-US"/>
               </w:rPr>
-              <w:t>Queue</w:t>
+              <w:t xml:space="preserve">Queue </w:t>
+            </w:r>
+            <w:r>
+              <w:rPr>
+                <w:rFonts w:ascii="Consolas" w:hAnsi="Consolas" w:cs="Arial"/>
+                <w:color w:val="61AFEF"/>
+                <w:sz w:val="24"/>
+                <w:szCs w:val="24"/>
+                <w:lang w:val="en-US"/>
+              </w:rPr>
+              <w:t>size</w:t>
+            </w:r>
+            <w:r>
+              <w:rPr>
+                <w:rFonts w:ascii="Consolas" w:hAnsi="Consolas" w:cs="Arial"/>
+                <w:color w:val="61AFEF"/>
+                <w:sz w:val="24"/>
+                <w:szCs w:val="24"/>
+                <w:lang w:val="en-US"/>
+              </w:rPr>
+              <w:t>/length</w:t>
+            </w:r>
+          </w:p>
+        </w:tc>
+        <w:tc>
+          <w:tcPr>
+            <w:tcW w:w="3544" w:type="dxa"/>
+            <w:shd w:val="clear" w:color="auto" w:fill="282A3A"/>
+          </w:tcPr>
+          <w:p>
+            <w:pPr>
+              <w:jc w:val="center"/>
+              <w:rPr>
+                <w:rFonts w:ascii="Consolas" w:hAnsi="Consolas" w:cs="Arial"/>
+                <w:i/>
+                <w:iCs/>
+                <w:color w:val="8198B1"/>
+                <w:sz w:val="24"/>
+                <w:szCs w:val="24"/>
+                <w:lang w:val="en-US"/>
+              </w:rPr>
+            </w:pPr>
+            <w:r>
+              <w:rPr>
+                <w:rFonts w:ascii="Consolas" w:hAnsi="Consolas" w:cs="Arial"/>
+                <w:i/>
+                <w:iCs/>
+                <w:color w:val="E06C75"/>
+                <w:sz w:val="24"/>
+                <w:szCs w:val="24"/>
+                <w:lang w:val="en-US"/>
+              </w:rPr>
+              <w:t>name</w:t>
+            </w:r>
+            <w:r>
+              <w:rPr>
+                <w:rFonts w:ascii="Consolas" w:hAnsi="Consolas" w:cs="Arial"/>
+                <w:color w:val="56B6C2"/>
+                <w:sz w:val="24"/>
+                <w:szCs w:val="24"/>
+                <w:lang w:val="en-US"/>
+              </w:rPr>
+              <w:t>.</w:t>
+            </w:r>
+            <w:r>
+              <w:rPr>
+                <w:rFonts w:ascii="Consolas" w:hAnsi="Consolas" w:cs="Arial"/>
+                <w:color w:val="61AFEF"/>
+                <w:sz w:val="24"/>
+                <w:szCs w:val="24"/>
+                <w:lang w:val="en-US"/>
+              </w:rPr>
+              <w:t>size</w:t>
+            </w:r>
+            <w:r>
+              <w:rPr>
+                <w:rFonts w:ascii="Consolas" w:hAnsi="Consolas" w:cs="Arial"/>
+                <w:color w:val="56B6C2"/>
+                <w:sz w:val="24"/>
+                <w:szCs w:val="24"/>
+                <w:lang w:val="en-US"/>
+              </w:rPr>
+              <w:t>()</w:t>
+            </w:r>
+          </w:p>
+        </w:tc>
+        <w:tc>
+          <w:tcPr>
+            <w:tcW w:w="3260" w:type="dxa"/>
+            <w:vMerge w:val="restart"/>
+            <w:shd w:val="clear" w:color="auto" w:fill="282A3A"/>
+          </w:tcPr>
+          <w:p>
+            <w:pPr>
+              <w:jc w:val="center"/>
+              <w:rPr>
+                <w:rFonts w:ascii="Consolas" w:hAnsi="Consolas" w:cs="Arial"/>
+                <w:color w:val="8198B1"/>
+                <w:sz w:val="24"/>
+                <w:szCs w:val="24"/>
+                <w:lang w:val="en-US"/>
+              </w:rPr>
+            </w:pPr>
+            <w:r>
+              <w:rPr>
+                <w:rFonts w:ascii="Consolas" w:hAnsi="Consolas" w:cs="Arial"/>
+                <w:color w:val="61AFEF"/>
+                <w:sz w:val="24"/>
+                <w:szCs w:val="24"/>
+                <w:lang w:val="en-US"/>
+              </w:rPr>
+              <w:t xml:space="preserve">Returns </w:t>
+            </w:r>
+            <w:r>
+              <w:rPr>
+                <w:rFonts w:ascii="Consolas" w:hAnsi="Consolas" w:cs="Arial"/>
+                <w:color w:val="8198B1"/>
+                <w:sz w:val="24"/>
+                <w:szCs w:val="24"/>
+                <w:lang w:val="en-US"/>
+              </w:rPr>
+              <w:t xml:space="preserve">a </w:t>
+            </w:r>
+            <w:r>
+              <w:rPr>
+                <w:rFonts w:ascii="Consolas" w:hAnsi="Consolas" w:cs="Arial"/>
+                <w:color w:val="61AFEF"/>
+                <w:sz w:val="24"/>
+                <w:szCs w:val="24"/>
+                <w:lang w:val="en-US"/>
+              </w:rPr>
+              <w:t>size</w:t>
+            </w:r>
+            <w:r>
+              <w:rPr>
+                <w:rFonts w:ascii="Consolas" w:hAnsi="Consolas" w:cs="Arial"/>
+                <w:color w:val="61AFEF"/>
+                <w:sz w:val="24"/>
+                <w:szCs w:val="24"/>
+                <w:lang w:val="en-US"/>
+              </w:rPr>
+              <w:t>/length</w:t>
+            </w:r>
+            <w:r>
+              <w:rPr>
+                <w:rFonts w:ascii="Consolas" w:hAnsi="Consolas" w:cs="Arial"/>
+                <w:color w:val="61AFEF"/>
+                <w:sz w:val="24"/>
+                <w:szCs w:val="24"/>
+                <w:lang w:val="en-US"/>
+              </w:rPr>
+              <w:t xml:space="preserve"> </w:t>
+            </w:r>
+            <w:r>
+              <w:rPr>
+                <w:rFonts w:ascii="Consolas" w:hAnsi="Consolas" w:cs="Arial"/>
+                <w:color w:val="8198B1"/>
+                <w:sz w:val="24"/>
+                <w:szCs w:val="24"/>
+                <w:lang w:val="en-US"/>
+              </w:rPr>
+              <w:t xml:space="preserve">of the </w:t>
             </w:r>
             <w:r>
               <w:rPr>
@@ -20186,7 +20655,45 @@
                 <w:szCs w:val="24"/>
                 <w:lang w:val="en-US"/>
               </w:rPr>
-              <w:t xml:space="preserve"> </w:t>
+              <w:t>queue</w:t>
+            </w:r>
+          </w:p>
+        </w:tc>
+        <w:tc>
+          <w:tcPr>
+            <w:tcW w:w="2557" w:type="dxa"/>
+            <w:shd w:val="clear" w:color="auto" w:fill="282A3A"/>
+          </w:tcPr>
+          <w:p>
+            <w:pPr>
+              <w:jc w:val="center"/>
+              <w:rPr>
+                <w:rFonts w:ascii="Consolas" w:hAnsi="Consolas" w:cs="Arial"/>
+                <w:color w:val="8198B1"/>
+                <w:sz w:val="24"/>
+                <w:szCs w:val="24"/>
+                <w:lang w:val="en-US"/>
+              </w:rPr>
+            </w:pPr>
+            <w:r>
+              <w:rPr>
+                <w:rFonts w:ascii="Consolas" w:hAnsi="Consolas" w:cs="Arial"/>
+                <w:color w:val="E06C75"/>
+                <w:sz w:val="24"/>
+                <w:szCs w:val="24"/>
+                <w:lang w:val="en-US"/>
+              </w:rPr>
+              <w:t>a</w:t>
+            </w:r>
+            <w:r>
+              <w:rPr>
+                <w:rFonts w:ascii="Consolas" w:hAnsi="Consolas" w:cs="Arial"/>
+                <w:color w:val="56B6C2"/>
+                <w:sz w:val="24"/>
+                <w:szCs w:val="24"/>
+                <w:lang w:val="en-US"/>
+              </w:rPr>
+              <w:t>.</w:t>
             </w:r>
             <w:r>
               <w:rPr>
@@ -20198,6 +20705,41 @@
               </w:rPr>
               <w:t>size</w:t>
             </w:r>
+            <w:r>
+              <w:rPr>
+                <w:rFonts w:ascii="Consolas" w:hAnsi="Consolas" w:cs="Arial"/>
+                <w:color w:val="56B6C2"/>
+                <w:sz w:val="24"/>
+                <w:szCs w:val="24"/>
+                <w:lang w:val="en-US"/>
+              </w:rPr>
+              <w:t>()</w:t>
+            </w:r>
+          </w:p>
+        </w:tc>
+      </w:tr>
+      <w:tr>
+        <w:trPr>
+          <w:trHeight w:val="282"/>
+          <w:jc w:val="center"/>
+        </w:trPr>
+        <w:tc>
+          <w:tcPr>
+            <w:tcW w:w="1838" w:type="dxa"/>
+            <w:vMerge/>
+            <w:shd w:val="clear" w:color="auto" w:fill="282A3A"/>
+          </w:tcPr>
+          <w:p>
+            <w:pPr>
+              <w:jc w:val="center"/>
+              <w:rPr>
+                <w:rFonts w:ascii="Consolas" w:hAnsi="Consolas" w:cs="Arial"/>
+                <w:color w:val="E2C07B"/>
+                <w:sz w:val="24"/>
+                <w:szCs w:val="24"/>
+                <w:lang w:val="en-US"/>
+              </w:rPr>
+            </w:pPr>
           </w:p>
         </w:tc>
         <w:tc>
@@ -20212,7 +20754,7 @@
                 <w:rFonts w:ascii="Consolas" w:hAnsi="Consolas" w:cs="Arial"/>
                 <w:i/>
                 <w:iCs/>
-                <w:color w:val="8198B1"/>
+                <w:color w:val="E06C75"/>
                 <w:sz w:val="24"/>
                 <w:szCs w:val="24"/>
                 <w:lang w:val="en-US"/>
@@ -20248,7 +20790,7 @@
                 <w:szCs w:val="24"/>
                 <w:lang w:val="en-US"/>
               </w:rPr>
-              <w:t>size</w:t>
+              <w:t>length</w:t>
             </w:r>
             <w:r>
               <w:rPr>
@@ -20265,20 +20807,12 @@
         <w:tc>
           <w:tcPr>
             <w:tcW w:w="3260" w:type="dxa"/>
-            <w:shd w:val="clear" w:color="auto" w:fill="282A3A"/>
-          </w:tcPr>
-          <w:p>
-            <w:pPr>
-              <w:jc w:val="center"/>
-              <w:rPr>
-                <w:rFonts w:ascii="Consolas" w:hAnsi="Consolas" w:cs="Arial"/>
-                <w:color w:val="8198B1"/>
-                <w:sz w:val="24"/>
-                <w:szCs w:val="24"/>
-                <w:lang w:val="en-US"/>
-              </w:rPr>
-            </w:pPr>
-            <w:r>
+            <w:vMerge/>
+            <w:shd w:val="clear" w:color="auto" w:fill="282A3A"/>
+          </w:tcPr>
+          <w:p>
+            <w:pPr>
+              <w:jc w:val="center"/>
               <w:rPr>
                 <w:rFonts w:ascii="Consolas" w:hAnsi="Consolas" w:cs="Arial"/>
                 <w:color w:val="61AFEF"/>
@@ -20286,7 +20820,44 @@
                 <w:szCs w:val="24"/>
                 <w:lang w:val="en-US"/>
               </w:rPr>
-              <w:t>Return</w:t>
+            </w:pPr>
+          </w:p>
+        </w:tc>
+        <w:tc>
+          <w:tcPr>
+            <w:tcW w:w="2557" w:type="dxa"/>
+            <w:shd w:val="clear" w:color="auto" w:fill="282A3A"/>
+          </w:tcPr>
+          <w:p>
+            <w:pPr>
+              <w:jc w:val="center"/>
+              <w:rPr>
+                <w:rFonts w:ascii="Consolas" w:hAnsi="Consolas" w:cs="Arial"/>
+                <w:color w:val="E06C75"/>
+                <w:sz w:val="24"/>
+                <w:szCs w:val="24"/>
+                <w:lang w:val="en-US"/>
+              </w:rPr>
+            </w:pPr>
+            <w:r>
+              <w:rPr>
+                <w:rFonts w:ascii="Consolas" w:hAnsi="Consolas" w:cs="Arial"/>
+                <w:color w:val="E06C75"/>
+                <w:sz w:val="24"/>
+                <w:szCs w:val="24"/>
+                <w:lang w:val="en-US"/>
+              </w:rPr>
+              <w:t>a</w:t>
+            </w:r>
+            <w:r>
+              <w:rPr>
+                <w:rFonts w:ascii="Consolas" w:hAnsi="Consolas" w:cs="Arial"/>
+                <w:color w:val="56B6C2"/>
+                <w:sz w:val="24"/>
+                <w:szCs w:val="24"/>
+                <w:lang w:val="en-US"/>
+              </w:rPr>
+              <w:t>.</w:t>
             </w:r>
             <w:r>
               <w:rPr>
@@ -20296,115 +20867,7 @@
                 <w:szCs w:val="24"/>
                 <w:lang w:val="en-US"/>
               </w:rPr>
-              <w:t>s</w:t>
-            </w:r>
-            <w:r>
-              <w:rPr>
-                <w:rFonts w:ascii="Consolas" w:hAnsi="Consolas" w:cs="Arial"/>
-                <w:color w:val="61AFEF"/>
-                <w:sz w:val="24"/>
-                <w:szCs w:val="24"/>
-                <w:lang w:val="en-US"/>
-              </w:rPr>
-              <w:t xml:space="preserve"> </w:t>
-            </w:r>
-            <w:r>
-              <w:rPr>
-                <w:rFonts w:ascii="Consolas" w:hAnsi="Consolas" w:cs="Arial"/>
-                <w:color w:val="8198B1"/>
-                <w:sz w:val="24"/>
-                <w:szCs w:val="24"/>
-                <w:lang w:val="en-US"/>
-              </w:rPr>
-              <w:t xml:space="preserve">a </w:t>
-            </w:r>
-            <w:r>
-              <w:rPr>
-                <w:rFonts w:ascii="Consolas" w:hAnsi="Consolas" w:cs="Arial"/>
-                <w:color w:val="61AFEF"/>
-                <w:sz w:val="24"/>
-                <w:szCs w:val="24"/>
-                <w:lang w:val="en-US"/>
-              </w:rPr>
-              <w:t xml:space="preserve">size </w:t>
-            </w:r>
-            <w:r>
-              <w:rPr>
-                <w:rFonts w:ascii="Consolas" w:hAnsi="Consolas" w:cs="Arial"/>
-                <w:color w:val="8198B1"/>
-                <w:sz w:val="24"/>
-                <w:szCs w:val="24"/>
-                <w:lang w:val="en-US"/>
-              </w:rPr>
-              <w:t xml:space="preserve">of </w:t>
-            </w:r>
-            <w:r>
-              <w:rPr>
-                <w:rFonts w:ascii="Consolas" w:hAnsi="Consolas" w:cs="Arial"/>
-                <w:color w:val="8198B1"/>
-                <w:sz w:val="24"/>
-                <w:szCs w:val="24"/>
-                <w:lang w:val="en-US"/>
-              </w:rPr>
-              <w:t xml:space="preserve">the </w:t>
-            </w:r>
-            <w:r>
-              <w:rPr>
-                <w:rFonts w:ascii="Consolas" w:hAnsi="Consolas" w:cs="Arial"/>
-                <w:color w:val="E2C07B"/>
-                <w:sz w:val="24"/>
-                <w:szCs w:val="24"/>
-                <w:lang w:val="en-US"/>
-              </w:rPr>
-              <w:t>queue</w:t>
-            </w:r>
-          </w:p>
-        </w:tc>
-        <w:tc>
-          <w:tcPr>
-            <w:tcW w:w="2557" w:type="dxa"/>
-            <w:shd w:val="clear" w:color="auto" w:fill="282A3A"/>
-          </w:tcPr>
-          <w:p>
-            <w:pPr>
-              <w:jc w:val="center"/>
-              <w:rPr>
-                <w:rFonts w:ascii="Consolas" w:hAnsi="Consolas" w:cs="Arial"/>
-                <w:color w:val="8198B1"/>
-                <w:sz w:val="24"/>
-                <w:szCs w:val="24"/>
-                <w:lang w:val="en-US"/>
-              </w:rPr>
-            </w:pPr>
-            <w:r>
-              <w:rPr>
-                <w:rFonts w:ascii="Consolas" w:hAnsi="Consolas" w:cs="Arial"/>
-                <w:color w:val="E06C75"/>
-                <w:sz w:val="24"/>
-                <w:szCs w:val="24"/>
-                <w:lang w:val="en-US"/>
-              </w:rPr>
-              <w:t>a</w:t>
-            </w:r>
-            <w:r>
-              <w:rPr>
-                <w:rFonts w:ascii="Consolas" w:hAnsi="Consolas" w:cs="Arial"/>
-                <w:color w:val="56B6C2"/>
-                <w:sz w:val="24"/>
-                <w:szCs w:val="24"/>
-                <w:lang w:val="en-US"/>
-              </w:rPr>
-              <w:t>.</w:t>
-            </w:r>
-            <w:r>
-              <w:rPr>
-                <w:rFonts w:ascii="Consolas" w:hAnsi="Consolas" w:cs="Arial"/>
-                <w:color w:val="61AFEF"/>
-                <w:sz w:val="24"/>
-                <w:szCs w:val="24"/>
-                <w:lang w:val="en-US"/>
-              </w:rPr>
-              <w:t>size</w:t>
+              <w:t>length</w:t>
             </w:r>
             <w:r>
               <w:rPr>
@@ -20422,11 +20885,10 @@
     </w:tbl>
     <w:p>
       <w:pPr>
+        <w:spacing w:after="0" w:line="240" w:lineRule="auto"/>
         <w:rPr>
           <w:rFonts w:ascii="Consolas" w:hAnsi="Consolas" w:cs="Arial"/>
           <w:color w:val="8198B1"/>
-          <w:sz w:val="28"/>
-          <w:szCs w:val="28"/>
           <w:lang w:val="en-US"/>
         </w:rPr>
       </w:pPr>

</xml_diff>